<commit_message>
Aanpassing in week 2 t.b.v. voorbereiding DevOps week 3
</commit_message>
<xml_diff>
--- a/week-2/opdrachten-en-thuiswerk/Opdrachten week 2 Analytics in Azure.docx
+++ b/week-2/opdrachten-en-thuiswerk/Opdrachten week 2 Analytics in Azure.docx
@@ -48,7 +48,6 @@
         </w:rPr>
         <w:t xml:space="preserve">In de </w:t>
       </w:r>
-      <w:proofErr w:type="gramStart"/>
       <w:r>
         <w:rPr>
           <w:lang w:val="nl-NL"/>
@@ -59,14 +58,7 @@
         <w:rPr>
           <w:lang w:val="nl-NL"/>
         </w:rPr>
-        <w:t xml:space="preserve"> week</w:t>
-      </w:r>
-      <w:proofErr w:type="gramEnd"/>
-      <w:r>
-        <w:rPr>
-          <w:lang w:val="nl-NL"/>
-        </w:rPr>
-        <w:t xml:space="preserve"> van </w:t>
+        <w:t xml:space="preserve"> week van </w:t>
       </w:r>
       <w:r>
         <w:rPr>
@@ -227,27 +219,7 @@
         <w:rPr>
           <w:lang w:val="en-US"/>
         </w:rPr>
-        <w:t>Azure Data Factory</w:t>
-      </w:r>
-      <w:r>
-        <w:rPr>
-          <w:lang w:val="en-US"/>
-        </w:rPr>
-        <w:t xml:space="preserve"> (ADF) </w:t>
-      </w:r>
-      <w:proofErr w:type="spellStart"/>
-      <w:r>
-        <w:rPr>
-          <w:lang w:val="en-US"/>
-        </w:rPr>
-        <w:t>voor</w:t>
-      </w:r>
-      <w:proofErr w:type="spellEnd"/>
-      <w:r>
-        <w:rPr>
-          <w:lang w:val="en-US"/>
-        </w:rPr>
-        <w:t xml:space="preserve"> </w:t>
+        <w:t xml:space="preserve">Azure Data Factory (ADF) voor </w:t>
       </w:r>
       <w:proofErr w:type="spellStart"/>
       <w:r>
@@ -552,28 +524,14 @@
           <w:numId w:val="1"/>
         </w:numPr>
         <w:rPr>
-          <w:lang w:val="nl-NL"/>
-        </w:rPr>
-      </w:pPr>
-      <w:r>
-        <w:rPr>
-          <w:lang w:val="nl-NL"/>
-        </w:rPr>
-        <w:t xml:space="preserve">.. </w:t>
-      </w:r>
-      <w:proofErr w:type="gramStart"/>
-      <w:r>
-        <w:rPr>
-          <w:lang w:val="nl-NL"/>
-        </w:rPr>
-        <w:t>en</w:t>
-      </w:r>
-      <w:proofErr w:type="gramEnd"/>
-      <w:r>
-        <w:rPr>
-          <w:lang w:val="nl-NL"/>
-        </w:rPr>
-        <w:t xml:space="preserve"> de Python- en Scala- interfaces</w:t>
+          <w:lang w:val="fr-FR"/>
+        </w:rPr>
+      </w:pPr>
+      <w:r>
+        <w:rPr>
+          <w:lang w:val="fr-FR"/>
+        </w:rPr>
+        <w:t>.. en de Python- en Scala- interfaces</w:t>
       </w:r>
     </w:p>
     <w:p>
@@ -686,6 +644,464 @@
     </w:p>
     <w:p>
       <w:pPr>
+        <w:pStyle w:val="Heading1"/>
+        <w:rPr>
+          <w:lang w:val="nl-NL"/>
+        </w:rPr>
+      </w:pPr>
+      <w:r>
+        <w:rPr>
+          <w:lang w:val="nl-NL"/>
+        </w:rPr>
+        <w:t>Voorbereiding week 3</w:t>
+      </w:r>
+    </w:p>
+    <w:p>
+      <w:pPr>
+        <w:rPr>
+          <w:lang w:val="nl-NL"/>
+        </w:rPr>
+      </w:pPr>
+      <w:r>
+        <w:rPr>
+          <w:lang w:val="nl-NL"/>
+        </w:rPr>
+        <w:t xml:space="preserve">In week 3 gaan we met </w:t>
+      </w:r>
+      <w:proofErr w:type="spellStart"/>
+      <w:r>
+        <w:rPr>
+          <w:lang w:val="nl-NL"/>
+        </w:rPr>
+        <w:t>Azure</w:t>
+      </w:r>
+      <w:proofErr w:type="spellEnd"/>
+      <w:r>
+        <w:rPr>
+          <w:lang w:val="nl-NL"/>
+        </w:rPr>
+        <w:t xml:space="preserve"> </w:t>
+      </w:r>
+      <w:proofErr w:type="spellStart"/>
+      <w:r>
+        <w:rPr>
+          <w:lang w:val="nl-NL"/>
+        </w:rPr>
+        <w:t>DevOps</w:t>
+      </w:r>
+      <w:proofErr w:type="spellEnd"/>
+      <w:r>
+        <w:rPr>
+          <w:lang w:val="nl-NL"/>
+        </w:rPr>
+        <w:t xml:space="preserve"> aan de slag. Om hiermee goed aan de slag te kunnen is het belangrijk dat je je voorbereidt door </w:t>
+      </w:r>
+      <w:r>
+        <w:rPr>
+          <w:b/>
+          <w:bCs/>
+          <w:lang w:val="nl-NL"/>
+        </w:rPr>
+        <w:t>zo vroeg mogelijk</w:t>
+      </w:r>
+      <w:r>
+        <w:rPr>
+          <w:lang w:val="nl-NL"/>
+        </w:rPr>
+        <w:t xml:space="preserve"> een </w:t>
+      </w:r>
+      <w:proofErr w:type="spellStart"/>
+      <w:r>
+        <w:rPr>
+          <w:lang w:val="nl-NL"/>
+        </w:rPr>
+        <w:t>DevOps</w:t>
+      </w:r>
+      <w:proofErr w:type="spellEnd"/>
+      <w:r>
+        <w:rPr>
+          <w:lang w:val="nl-NL"/>
+        </w:rPr>
+        <w:t xml:space="preserve"> </w:t>
+      </w:r>
+      <w:proofErr w:type="spellStart"/>
+      <w:r>
+        <w:rPr>
+          <w:i/>
+          <w:iCs/>
+          <w:lang w:val="nl-NL"/>
+        </w:rPr>
+        <w:t>organization</w:t>
+      </w:r>
+      <w:proofErr w:type="spellEnd"/>
+      <w:r>
+        <w:rPr>
+          <w:lang w:val="nl-NL"/>
+        </w:rPr>
+        <w:t xml:space="preserve"> aan te maken met een persoonlijk account (d.w.z. dat je alle rechten hebt en je zelf de </w:t>
+      </w:r>
+      <w:proofErr w:type="spellStart"/>
+      <w:r>
+        <w:rPr>
+          <w:lang w:val="nl-NL"/>
+        </w:rPr>
+        <w:t>organization</w:t>
+      </w:r>
+      <w:proofErr w:type="spellEnd"/>
+      <w:r>
+        <w:rPr>
+          <w:lang w:val="nl-NL"/>
+        </w:rPr>
+        <w:t xml:space="preserve"> hebt aangemaakt).</w:t>
+      </w:r>
+    </w:p>
+    <w:p>
+      <w:pPr>
+        <w:rPr>
+          <w:lang w:val="nl-NL"/>
+        </w:rPr>
+      </w:pPr>
+      <w:r>
+        <w:rPr>
+          <w:lang w:val="nl-NL"/>
+        </w:rPr>
+        <w:t xml:space="preserve">Microsoft heeft </w:t>
+      </w:r>
+      <w:r>
+        <w:rPr>
+          <w:lang w:val="nl-NL"/>
+        </w:rPr>
+        <w:t xml:space="preserve">namelijk </w:t>
+      </w:r>
+      <w:r>
+        <w:rPr>
+          <w:lang w:val="nl-NL"/>
+        </w:rPr>
+        <w:t xml:space="preserve">recent een beperking doorgevoerd op </w:t>
+      </w:r>
+      <w:proofErr w:type="spellStart"/>
+      <w:r>
+        <w:rPr>
+          <w:lang w:val="nl-NL"/>
+        </w:rPr>
+        <w:t>Azure</w:t>
+      </w:r>
+      <w:proofErr w:type="spellEnd"/>
+      <w:r>
+        <w:rPr>
+          <w:lang w:val="nl-NL"/>
+        </w:rPr>
+        <w:t xml:space="preserve"> </w:t>
+      </w:r>
+      <w:proofErr w:type="spellStart"/>
+      <w:r>
+        <w:rPr>
+          <w:lang w:val="nl-NL"/>
+        </w:rPr>
+        <w:t>DevOps</w:t>
+      </w:r>
+      <w:proofErr w:type="spellEnd"/>
+      <w:r>
+        <w:rPr>
+          <w:lang w:val="nl-NL"/>
+        </w:rPr>
+        <w:t xml:space="preserve"> Pipelines, die je kunt laten opheffen door het invullen van een formulier</w:t>
+      </w:r>
+    </w:p>
+    <w:p>
+      <w:pPr>
+        <w:rPr>
+          <w:color w:val="FF0000"/>
+          <w:lang w:val="nl-NL"/>
+        </w:rPr>
+      </w:pPr>
+      <w:r>
+        <w:rPr>
+          <w:color w:val="FF0000"/>
+          <w:lang w:val="nl-NL"/>
+        </w:rPr>
+        <w:t xml:space="preserve">Daarom </w:t>
+      </w:r>
+      <w:r>
+        <w:rPr>
+          <w:color w:val="FF0000"/>
+          <w:lang w:val="nl-NL"/>
+        </w:rPr>
+        <w:t xml:space="preserve">is het belangrijk </w:t>
+      </w:r>
+      <w:r>
+        <w:rPr>
+          <w:color w:val="FF0000"/>
+          <w:lang w:val="nl-NL"/>
+        </w:rPr>
+        <w:t>vooraf (eerder = beter) twee stappen uit te voeren:</w:t>
+      </w:r>
+    </w:p>
+    <w:p>
+      <w:pPr>
+        <w:pStyle w:val="ListParagraph"/>
+        <w:numPr>
+          <w:ilvl w:val="0"/>
+          <w:numId w:val="4"/>
+        </w:numPr>
+        <w:spacing w:after="0" w:line="240" w:lineRule="auto"/>
+        <w:contextualSpacing w:val="0"/>
+        <w:rPr>
+          <w:rFonts w:eastAsia="Times New Roman"/>
+          <w:lang w:val="nl-NL"/>
+        </w:rPr>
+      </w:pPr>
+      <w:r>
+        <w:rPr>
+          <w:rFonts w:eastAsia="Times New Roman"/>
+          <w:lang w:val="nl-NL"/>
+        </w:rPr>
+        <w:t xml:space="preserve">Een nieuwe </w:t>
+      </w:r>
+      <w:proofErr w:type="spellStart"/>
+      <w:r>
+        <w:rPr>
+          <w:rFonts w:eastAsia="Times New Roman"/>
+          <w:lang w:val="nl-NL"/>
+        </w:rPr>
+        <w:t>Azure</w:t>
+      </w:r>
+      <w:proofErr w:type="spellEnd"/>
+      <w:r>
+        <w:rPr>
+          <w:rFonts w:eastAsia="Times New Roman"/>
+          <w:lang w:val="nl-NL"/>
+        </w:rPr>
+        <w:t xml:space="preserve"> </w:t>
+      </w:r>
+      <w:proofErr w:type="spellStart"/>
+      <w:r>
+        <w:rPr>
+          <w:rFonts w:eastAsia="Times New Roman"/>
+          <w:lang w:val="nl-NL"/>
+        </w:rPr>
+        <w:t>DevOps</w:t>
+      </w:r>
+      <w:proofErr w:type="spellEnd"/>
+      <w:r>
+        <w:rPr>
+          <w:rFonts w:eastAsia="Times New Roman"/>
+          <w:lang w:val="nl-NL"/>
+        </w:rPr>
+        <w:t xml:space="preserve"> </w:t>
+      </w:r>
+      <w:proofErr w:type="spellStart"/>
+      <w:r>
+        <w:rPr>
+          <w:rFonts w:eastAsia="Times New Roman"/>
+          <w:lang w:val="nl-NL"/>
+        </w:rPr>
+        <w:t>organization</w:t>
+      </w:r>
+      <w:proofErr w:type="spellEnd"/>
+      <w:r>
+        <w:rPr>
+          <w:rFonts w:eastAsia="Times New Roman"/>
+          <w:lang w:val="nl-NL"/>
+        </w:rPr>
+        <w:t xml:space="preserve"> aanmaken met een </w:t>
+      </w:r>
+      <w:r>
+        <w:rPr>
+          <w:rFonts w:eastAsia="Times New Roman"/>
+          <w:i/>
+          <w:iCs/>
+          <w:lang w:val="nl-NL"/>
+        </w:rPr>
+        <w:t>persoonlijk</w:t>
+      </w:r>
+      <w:r>
+        <w:rPr>
+          <w:rFonts w:eastAsia="Times New Roman"/>
+          <w:lang w:val="nl-NL"/>
+        </w:rPr>
+        <w:t xml:space="preserve"> account</w:t>
+      </w:r>
+    </w:p>
+    <w:p>
+      <w:pPr>
+        <w:rPr>
+          <w:lang w:val="nl-NL"/>
+        </w:rPr>
+      </w:pPr>
+      <w:r>
+        <w:rPr>
+          <w:lang w:val="nl-NL"/>
+        </w:rPr>
+        <w:t xml:space="preserve">Dit kan eenvoudig via </w:t>
+      </w:r>
+      <w:hyperlink r:id="rId8" w:history="1">
+        <w:r>
+          <w:rPr>
+            <w:rStyle w:val="Hyperlink"/>
+          </w:rPr>
+          <w:t>Azure DevOps Services | Microsoft Azure</w:t>
+        </w:r>
+      </w:hyperlink>
+      <w:r>
+        <w:rPr>
+          <w:lang w:val="nl-NL"/>
+        </w:rPr>
+        <w:t xml:space="preserve">. Open de pagina in een private </w:t>
+      </w:r>
+      <w:proofErr w:type="spellStart"/>
+      <w:r>
+        <w:rPr>
+          <w:lang w:val="nl-NL"/>
+        </w:rPr>
+        <w:t>window</w:t>
+      </w:r>
+      <w:proofErr w:type="spellEnd"/>
+      <w:r>
+        <w:rPr>
+          <w:lang w:val="nl-NL"/>
+        </w:rPr>
+        <w:t xml:space="preserve">, en kies voor “Start free”. Volg de stappen om een </w:t>
+      </w:r>
+      <w:proofErr w:type="spellStart"/>
+      <w:r>
+        <w:rPr>
+          <w:lang w:val="nl-NL"/>
+        </w:rPr>
+        <w:t>Azure</w:t>
+      </w:r>
+      <w:proofErr w:type="spellEnd"/>
+      <w:r>
+        <w:rPr>
+          <w:lang w:val="nl-NL"/>
+        </w:rPr>
+        <w:t xml:space="preserve"> </w:t>
+      </w:r>
+      <w:proofErr w:type="spellStart"/>
+      <w:r>
+        <w:rPr>
+          <w:lang w:val="nl-NL"/>
+        </w:rPr>
+        <w:t>DevOps-organization</w:t>
+      </w:r>
+      <w:proofErr w:type="spellEnd"/>
+      <w:r>
+        <w:rPr>
+          <w:lang w:val="nl-NL"/>
+        </w:rPr>
+        <w:t xml:space="preserve"> aan te maken. Het zijn slechts drie stappen, en deze omgeving ga je gedurende de training gebruiken om op te werken.</w:t>
+      </w:r>
+    </w:p>
+    <w:p>
+      <w:pPr>
+        <w:pStyle w:val="ListParagraph"/>
+        <w:numPr>
+          <w:ilvl w:val="0"/>
+          <w:numId w:val="4"/>
+        </w:numPr>
+        <w:spacing w:after="0" w:line="240" w:lineRule="auto"/>
+        <w:contextualSpacing w:val="0"/>
+        <w:rPr>
+          <w:rFonts w:eastAsia="Times New Roman"/>
+          <w:lang w:val="nl-NL"/>
+        </w:rPr>
+      </w:pPr>
+      <w:r>
+        <w:rPr>
+          <w:rFonts w:eastAsia="Times New Roman"/>
+          <w:lang w:val="nl-NL"/>
+        </w:rPr>
+        <w:t>Een formulier invullen bij Microsoft voor het aanvragen van CI/CD “</w:t>
+      </w:r>
+      <w:proofErr w:type="spellStart"/>
+      <w:r>
+        <w:rPr>
+          <w:rFonts w:eastAsia="Times New Roman"/>
+          <w:lang w:val="nl-NL"/>
+        </w:rPr>
+        <w:t>parallellism</w:t>
+      </w:r>
+      <w:proofErr w:type="spellEnd"/>
+      <w:r>
+        <w:rPr>
+          <w:rFonts w:eastAsia="Times New Roman"/>
+          <w:lang w:val="nl-NL"/>
+        </w:rPr>
+        <w:t>”</w:t>
+      </w:r>
+    </w:p>
+    <w:p>
+      <w:pPr>
+        <w:rPr>
+          <w:lang w:val="nl-NL"/>
+        </w:rPr>
+      </w:pPr>
+      <w:r>
+        <w:rPr>
+          <w:lang w:val="nl-NL"/>
+        </w:rPr>
+        <w:t xml:space="preserve">Nadat je </w:t>
+      </w:r>
+      <w:proofErr w:type="spellStart"/>
+      <w:r>
+        <w:rPr>
+          <w:i/>
+          <w:iCs/>
+          <w:lang w:val="nl-NL"/>
+        </w:rPr>
+        <w:t>organization</w:t>
+      </w:r>
+      <w:proofErr w:type="spellEnd"/>
+      <w:r>
+        <w:rPr>
+          <w:lang w:val="nl-NL"/>
+        </w:rPr>
+        <w:t xml:space="preserve"> is aangemaakt, vul je het formulier in op </w:t>
+      </w:r>
+      <w:hyperlink r:id="rId9" w:history="1">
+        <w:r>
+          <w:rPr>
+            <w:rStyle w:val="Hyperlink"/>
+          </w:rPr>
+          <w:t>Azure DevOps Parallelism Request (office.com)</w:t>
+        </w:r>
+      </w:hyperlink>
+      <w:r>
+        <w:rPr>
+          <w:lang w:val="nl-NL"/>
+        </w:rPr>
+        <w:t xml:space="preserve">. Voor de vierde en laatste vraag: het betreft een </w:t>
+      </w:r>
+      <w:r>
+        <w:rPr>
+          <w:i/>
+          <w:iCs/>
+          <w:lang w:val="nl-NL"/>
+        </w:rPr>
+        <w:t>private</w:t>
+      </w:r>
+      <w:r>
+        <w:rPr>
+          <w:lang w:val="nl-NL"/>
+        </w:rPr>
+        <w:t xml:space="preserve"> projects-aanvraag.</w:t>
+      </w:r>
+    </w:p>
+    <w:p>
+      <w:pPr>
+        <w:rPr>
+          <w:lang w:val="nl-NL"/>
+        </w:rPr>
+      </w:pPr>
+      <w:r>
+        <w:rPr>
+          <w:lang w:val="nl-NL"/>
+        </w:rPr>
+        <w:t>Wanneer je deze twee stappen hebt genomen, ben je qua omgevingen goed voorbereid op de training.</w:t>
+      </w:r>
+    </w:p>
+    <w:p>
+      <w:pPr>
         <w:pStyle w:val="ListParagraph"/>
         <w:numPr>
           <w:ilvl w:val="2"/>
@@ -733,21 +1149,7 @@
         <w:rPr>
           <w:lang w:val="nl-NL"/>
         </w:rPr>
-        <w:t xml:space="preserve">. Aan te raden is om één kant te kiezen en die uit te diepen. Houd daarbij rekening met je beschikbare tijd, startniveau en wat voor jouw </w:t>
-      </w:r>
-      <w:proofErr w:type="gramStart"/>
-      <w:r>
-        <w:rPr>
-          <w:lang w:val="nl-NL"/>
-        </w:rPr>
-        <w:t>organisatie /</w:t>
-      </w:r>
-      <w:proofErr w:type="gramEnd"/>
-      <w:r>
-        <w:rPr>
-          <w:lang w:val="nl-NL"/>
-        </w:rPr>
-        <w:t xml:space="preserve"> klant / </w:t>
+        <w:t xml:space="preserve">. Aan te raden is om één kant te kiezen en die uit te diepen. Houd daarbij rekening met je beschikbare tijd, startniveau en wat voor jouw organisatie / klant / </w:t>
       </w:r>
       <w:proofErr w:type="spellStart"/>
       <w:r>
@@ -1472,7 +1874,7 @@
           <w:lang w:val="nl-NL"/>
         </w:rPr>
       </w:pPr>
-      <w:hyperlink r:id="rId8" w:history="1">
+      <w:hyperlink r:id="rId10" w:history="1">
         <w:r>
           <w:rPr>
             <w:rStyle w:val="Hyperlink"/>
@@ -1512,7 +1914,7 @@
           <w:lang w:val="nl-NL"/>
         </w:rPr>
       </w:pPr>
-      <w:hyperlink r:id="rId9" w:history="1">
+      <w:hyperlink r:id="rId11" w:history="1">
         <w:r>
           <w:rPr>
             <w:rStyle w:val="Hyperlink"/>
@@ -1612,21 +2014,7 @@
         <w:rPr>
           <w:lang w:val="nl-NL"/>
         </w:rPr>
-        <w:t xml:space="preserve">Als je wat meer “los” bent op Power Query kun je ook eens nadenken </w:t>
-      </w:r>
-      <w:proofErr w:type="gramStart"/>
-      <w:r>
-        <w:rPr>
-          <w:lang w:val="nl-NL"/>
-        </w:rPr>
-        <w:t>over /</w:t>
-      </w:r>
-      <w:proofErr w:type="gramEnd"/>
-      <w:r>
-        <w:rPr>
-          <w:lang w:val="nl-NL"/>
-        </w:rPr>
-        <w:t xml:space="preserve"> kijken naar de impact van deze formaten: is </w:t>
+        <w:t xml:space="preserve">Als je wat meer “los” bent op Power Query kun je ook eens nadenken over / kijken naar de impact van deze formaten: is </w:t>
       </w:r>
       <w:r>
         <w:rPr>
@@ -1657,29 +2045,31 @@
       <w:pPr>
         <w:pStyle w:val="Heading2"/>
         <w:rPr>
-          <w:lang w:val="en-US"/>
-        </w:rPr>
-      </w:pPr>
-      <w:r>
-        <w:rPr>
-          <w:lang w:val="en-US"/>
+          <w:lang w:val="nl-NL"/>
+        </w:rPr>
+      </w:pPr>
+      <w:proofErr w:type="spellStart"/>
+      <w:r>
+        <w:rPr>
+          <w:lang w:val="nl-NL"/>
         </w:rPr>
         <w:t>Databricks</w:t>
       </w:r>
-    </w:p>
-    <w:p>
-      <w:pPr>
-        <w:rPr>
-          <w:lang w:val="nl-NL"/>
-        </w:rPr>
-      </w:pPr>
-      <w:r>
-        <w:rPr>
-          <w:lang w:val="en-US"/>
+      <w:proofErr w:type="spellEnd"/>
+    </w:p>
+    <w:p>
+      <w:pPr>
+        <w:rPr>
+          <w:lang w:val="nl-NL"/>
+        </w:rPr>
+      </w:pPr>
+      <w:r>
+        <w:rPr>
+          <w:lang w:val="nl-NL"/>
         </w:rPr>
         <w:t xml:space="preserve">In de video </w:t>
       </w:r>
-      <w:hyperlink r:id="rId10" w:history="1">
+      <w:hyperlink r:id="rId12" w:history="1">
         <w:r>
           <w:rPr>
             <w:rStyle w:val="Hyperlink"/>
@@ -1689,87 +2079,51 @@
       </w:hyperlink>
       <w:r>
         <w:rPr>
-          <w:lang w:val="en-US"/>
-        </w:rPr>
-        <w:t xml:space="preserve"> </w:t>
-      </w:r>
-      <w:proofErr w:type="spellStart"/>
-      <w:r>
-        <w:rPr>
-          <w:lang w:val="en-US"/>
-        </w:rPr>
-        <w:t>laat</w:t>
-      </w:r>
-      <w:proofErr w:type="spellEnd"/>
-      <w:r>
-        <w:rPr>
-          <w:lang w:val="en-US"/>
-        </w:rPr>
-        <w:t xml:space="preserve"> Simon </w:t>
-      </w:r>
-      <w:proofErr w:type="spellStart"/>
-      <w:r>
-        <w:rPr>
-          <w:lang w:val="en-US"/>
+          <w:lang w:val="nl-NL"/>
+        </w:rPr>
+        <w:t xml:space="preserve"> laat Simon </w:t>
+      </w:r>
+      <w:proofErr w:type="spellStart"/>
+      <w:r>
+        <w:rPr>
+          <w:lang w:val="nl-NL"/>
         </w:rPr>
         <w:t>Whiteley</w:t>
       </w:r>
       <w:proofErr w:type="spellEnd"/>
       <w:r>
         <w:rPr>
-          <w:lang w:val="en-US"/>
-        </w:rPr>
-        <w:t xml:space="preserve"> </w:t>
-      </w:r>
-      <w:proofErr w:type="spellStart"/>
-      <w:r>
-        <w:rPr>
-          <w:lang w:val="en-US"/>
-        </w:rPr>
-        <w:t>zien</w:t>
-      </w:r>
-      <w:proofErr w:type="spellEnd"/>
-      <w:r>
-        <w:rPr>
-          <w:lang w:val="en-US"/>
-        </w:rPr>
-        <w:t xml:space="preserve"> hoe je Data Warehousing </w:t>
-      </w:r>
-      <w:r>
-        <w:rPr>
-          <w:lang w:val="en-US"/>
-        </w:rPr>
-        <w:t xml:space="preserve">in Databricks </w:t>
-      </w:r>
-      <w:proofErr w:type="spellStart"/>
-      <w:proofErr w:type="gramStart"/>
-      <w:r>
-        <w:rPr>
-          <w:lang w:val="en-US"/>
-        </w:rPr>
-        <w:t>kunt</w:t>
-      </w:r>
-      <w:proofErr w:type="spellEnd"/>
-      <w:proofErr w:type="gramEnd"/>
-      <w:r>
-        <w:rPr>
-          <w:lang w:val="en-US"/>
-        </w:rPr>
-        <w:t xml:space="preserve"> “</w:t>
-      </w:r>
-      <w:proofErr w:type="spellStart"/>
-      <w:r>
-        <w:rPr>
-          <w:lang w:val="en-US"/>
-        </w:rPr>
-        <w:t>regelen</w:t>
-      </w:r>
-      <w:proofErr w:type="spellEnd"/>
-      <w:r>
-        <w:rPr>
-          <w:lang w:val="en-US"/>
-        </w:rPr>
-        <w:t xml:space="preserve">”. </w:t>
+          <w:lang w:val="nl-NL"/>
+        </w:rPr>
+        <w:t xml:space="preserve"> zien hoe je Data </w:t>
+      </w:r>
+      <w:proofErr w:type="spellStart"/>
+      <w:r>
+        <w:rPr>
+          <w:lang w:val="nl-NL"/>
+        </w:rPr>
+        <w:t>Warehousing</w:t>
+      </w:r>
+      <w:proofErr w:type="spellEnd"/>
+      <w:r>
+        <w:rPr>
+          <w:lang w:val="nl-NL"/>
+        </w:rPr>
+        <w:t xml:space="preserve"> in </w:t>
+      </w:r>
+      <w:proofErr w:type="spellStart"/>
+      <w:r>
+        <w:rPr>
+          <w:lang w:val="nl-NL"/>
+        </w:rPr>
+        <w:t>Databricks</w:t>
+      </w:r>
+      <w:proofErr w:type="spellEnd"/>
+      <w:r>
+        <w:rPr>
+          <w:lang w:val="nl-NL"/>
+        </w:rPr>
+        <w:t xml:space="preserve"> kunt “regelen”. </w:t>
       </w:r>
       <w:r>
         <w:rPr>
@@ -1777,7 +2131,7 @@
         </w:rPr>
         <w:t xml:space="preserve">In de </w:t>
       </w:r>
-      <w:hyperlink r:id="rId11" w:history="1">
+      <w:hyperlink r:id="rId13" w:history="1">
         <w:r>
           <w:rPr>
             <w:rStyle w:val="Hyperlink"/>
@@ -1830,14 +2184,7 @@
         <w:rPr>
           <w:lang w:val="nl-NL"/>
         </w:rPr>
-        <w:t xml:space="preserve"> </w:t>
-      </w:r>
-      <w:proofErr w:type="spellStart"/>
-      <w:r>
-        <w:rPr>
-          <w:lang w:val="nl-NL"/>
-        </w:rPr>
-        <w:t>importeren</w:t>
+        <w:t xml:space="preserve"> importeren</w:t>
       </w:r>
       <w:r>
         <w:rPr>
@@ -1857,7 +2204,6 @@
           <w:lang w:val="nl-NL"/>
         </w:rPr>
       </w:pPr>
-      <w:proofErr w:type="spellEnd"/>
       <w:r>
         <w:rPr>
           <w:lang w:val="nl-NL"/>
@@ -1954,7 +2300,7 @@
         </w:rPr>
         <w:br/>
       </w:r>
-      <w:hyperlink r:id="rId12" w:history="1">
+      <w:hyperlink r:id="rId14" w:history="1">
         <w:r>
           <w:rPr>
             <w:rStyle w:val="Hyperlink"/>
@@ -2011,7 +2357,7 @@
           <w:lang w:val="nl-NL"/>
         </w:rPr>
       </w:pPr>
-      <w:hyperlink r:id="rId13" w:history="1">
+      <w:hyperlink r:id="rId15" w:history="1">
         <w:r>
           <w:rPr>
             <w:rStyle w:val="Hyperlink"/>
@@ -2160,7 +2506,7 @@
         </w:rPr>
         <w:t xml:space="preserve"> laat in zijn blog </w:t>
       </w:r>
-      <w:hyperlink r:id="rId14" w:history="1">
+      <w:hyperlink r:id="rId16" w:history="1">
         <w:r>
           <w:rPr>
             <w:rStyle w:val="Hyperlink"/>
@@ -2196,7 +2542,7 @@
         </w:rPr>
         <w:t xml:space="preserve"> hier een stuk van wilt gebruiken, dan heeft hij ook een tweede artikel geschreven met daarin de technische “tussenstappen” uitgeschreven: </w:t>
       </w:r>
-      <w:hyperlink r:id="rId15" w:history="1">
+      <w:hyperlink r:id="rId17" w:history="1">
         <w:r>
           <w:rPr>
             <w:rStyle w:val="Hyperlink"/>
@@ -2341,7 +2687,7 @@
         </w:rPr>
         <w:t xml:space="preserve">: </w:t>
       </w:r>
-      <w:hyperlink r:id="rId16" w:history="1">
+      <w:hyperlink r:id="rId18" w:history="1">
         <w:r>
           <w:rPr>
             <w:rStyle w:val="Hyperlink"/>
@@ -2442,7 +2788,7 @@
           <w:lang w:val="nl-NL"/>
         </w:rPr>
       </w:pPr>
-      <w:hyperlink r:id="rId17" w:history="1">
+      <w:hyperlink r:id="rId19" w:history="1">
         <w:r>
           <w:rPr>
             <w:rStyle w:val="Hyperlink"/>
@@ -2500,7 +2846,7 @@
           <w:lang w:val="nl-NL"/>
         </w:rPr>
       </w:pPr>
-      <w:hyperlink r:id="rId18" w:history="1">
+      <w:hyperlink r:id="rId20" w:history="1">
         <w:r>
           <w:rPr>
             <w:rStyle w:val="Hyperlink"/>
@@ -2569,7 +2915,7 @@
           <w:numId w:val="1"/>
         </w:numPr>
       </w:pPr>
-      <w:hyperlink r:id="rId19" w:history="1">
+      <w:hyperlink r:id="rId21" w:history="1">
         <w:r>
           <w:rPr>
             <w:rStyle w:val="Hyperlink"/>
@@ -2614,21 +2960,7 @@
         <w:rPr>
           <w:lang w:val="nl-NL"/>
         </w:rPr>
-        <w:t xml:space="preserve">” over het laden met COPY of CREATE TABLE AS SELECT – manieren die logischerwijs aansloten bij een parallelle manier van data verwerken. Hier wordt in de huidige documentatie nauwelijks meer over gesproken. En het zou goed te verklaren zijn als Microsoft deze logica over het slim aanpakken van dataloads inmiddels verwerkt heeft in een “regulier” </w:t>
-      </w:r>
-      <w:proofErr w:type="gramStart"/>
-      <w:r>
-        <w:rPr>
-          <w:lang w:val="nl-NL"/>
-        </w:rPr>
-        <w:t>INSERT..</w:t>
-      </w:r>
-      <w:proofErr w:type="gramEnd"/>
-      <w:r>
-        <w:rPr>
-          <w:lang w:val="nl-NL"/>
-        </w:rPr>
-        <w:t>SELECT statement.</w:t>
+        <w:t>” over het laden met COPY of CREATE TABLE AS SELECT – manieren die logischerwijs aansloten bij een parallelle manier van data verwerken. Hier wordt in de huidige documentatie nauwelijks meer over gesproken. En het zou goed te verklaren zijn als Microsoft deze logica over het slim aanpakken van dataloads inmiddels verwerkt heeft in een “regulier” INSERT..SELECT statement.</w:t>
       </w:r>
     </w:p>
     <w:p>
@@ -2748,7 +3080,7 @@
       </w:r>
     </w:p>
     <w:p>
-      <w:hyperlink r:id="rId20" w:history="1">
+      <w:hyperlink r:id="rId22" w:history="1">
         <w:r>
           <w:rPr>
             <w:rStyle w:val="Hyperlink"/>
@@ -2770,6 +3102,92 @@
 <file path=word/numbering.xml><?xml version="1.0" encoding="utf-8"?>
 <w:numbering xmlns:wpc="http://schemas.microsoft.com/office/word/2010/wordprocessingCanvas" xmlns:cx="http://schemas.microsoft.com/office/drawing/2014/chartex" xmlns:cx1="http://schemas.microsoft.com/office/drawing/2015/9/8/chartex" xmlns:cx2="http://schemas.microsoft.com/office/drawing/2015/10/21/chartex" xmlns:cx3="http://schemas.microsoft.com/office/drawing/2016/5/9/chartex" xmlns:cx4="http://schemas.microsoft.com/office/drawing/2016/5/10/chartex" xmlns:cx5="http://schemas.microsoft.com/office/drawing/2016/5/11/chartex" xmlns:cx6="http://schemas.microsoft.com/office/drawing/2016/5/12/chartex" xmlns:cx7="http://schemas.microsoft.com/office/drawing/2016/5/13/chartex" xmlns:cx8="http://schemas.microsoft.com/office/drawing/2016/5/14/chartex" xmlns:mc="http://schemas.openxmlformats.org/markup-compatibility/2006" xmlns:aink="http://schemas.microsoft.com/office/drawing/2016/ink" xmlns:am3d="http://schemas.microsoft.com/office/drawing/2017/model3d" xmlns:o="urn:schemas-microsoft-com:office:office" xmlns:r="http://schemas.openxmlformats.org/officeDocument/2006/relationships" xmlns:m="http://schemas.openxmlformats.org/officeDocument/2006/math" xmlns:v="urn:schemas-microsoft-com:vml" xmlns:wp14="http://schemas.microsoft.com/office/word/2010/wordprocessingDrawing" xmlns:wp="http://schemas.openxmlformats.org/drawingml/2006/wordprocessingDrawing" xmlns:w10="urn:schemas-microsoft-com:office:word" xmlns:w="http://schemas.openxmlformats.org/wordprocessingml/2006/main" xmlns:w14="http://schemas.microsoft.com/office/word/2010/wordml" xmlns:w15="http://schemas.microsoft.com/office/word/2012/wordml" xmlns:w16cex="http://schemas.microsoft.com/office/word/2018/wordml/cex" xmlns:w16cid="http://schemas.microsoft.com/office/word/2016/wordml/cid" xmlns:w16="http://schemas.microsoft.com/office/word/2018/wordml" xmlns:w16sdtdh="http://schemas.microsoft.com/office/word/2020/wordml/sdtdatahash" xmlns:w16se="http://schemas.microsoft.com/office/word/2015/wordml/symex" xmlns:wpg="http://schemas.microsoft.com/office/word/2010/wordprocessingGroup" xmlns:wpi="http://schemas.microsoft.com/office/word/2010/wordprocessingInk" xmlns:wne="http://schemas.microsoft.com/office/word/2006/wordml" xmlns:wps="http://schemas.microsoft.com/office/word/2010/wordprocessingShape" mc:Ignorable="w14 w15 w16se w16cid w16 w16cex w16sdtdh wp14">
   <w:abstractNum w:abstractNumId="0" w15:restartNumberingAfterBreak="0">
+    <w:nsid w:val="30F31BA6"/>
+    <w:multiLevelType w:val="hybridMultilevel"/>
+    <w:tmpl w:val="69204736"/>
+    <w:lvl w:ilvl="0" w:tplc="2000000F">
+      <w:start w:val="1"/>
+      <w:numFmt w:val="decimal"/>
+      <w:lvlText w:val="%1."/>
+      <w:lvlJc w:val="left"/>
+      <w:pPr>
+        <w:ind w:left="720" w:hanging="360"/>
+      </w:pPr>
+    </w:lvl>
+    <w:lvl w:ilvl="1" w:tplc="20000019">
+      <w:start w:val="1"/>
+      <w:numFmt w:val="lowerLetter"/>
+      <w:lvlText w:val="%2."/>
+      <w:lvlJc w:val="left"/>
+      <w:pPr>
+        <w:ind w:left="1440" w:hanging="360"/>
+      </w:pPr>
+    </w:lvl>
+    <w:lvl w:ilvl="2" w:tplc="2000001B">
+      <w:start w:val="1"/>
+      <w:numFmt w:val="lowerRoman"/>
+      <w:lvlText w:val="%3."/>
+      <w:lvlJc w:val="right"/>
+      <w:pPr>
+        <w:ind w:left="2160" w:hanging="180"/>
+      </w:pPr>
+    </w:lvl>
+    <w:lvl w:ilvl="3" w:tplc="2000000F">
+      <w:start w:val="1"/>
+      <w:numFmt w:val="decimal"/>
+      <w:lvlText w:val="%4."/>
+      <w:lvlJc w:val="left"/>
+      <w:pPr>
+        <w:ind w:left="2880" w:hanging="360"/>
+      </w:pPr>
+    </w:lvl>
+    <w:lvl w:ilvl="4" w:tplc="20000019">
+      <w:start w:val="1"/>
+      <w:numFmt w:val="lowerLetter"/>
+      <w:lvlText w:val="%5."/>
+      <w:lvlJc w:val="left"/>
+      <w:pPr>
+        <w:ind w:left="3600" w:hanging="360"/>
+      </w:pPr>
+    </w:lvl>
+    <w:lvl w:ilvl="5" w:tplc="2000001B">
+      <w:start w:val="1"/>
+      <w:numFmt w:val="lowerRoman"/>
+      <w:lvlText w:val="%6."/>
+      <w:lvlJc w:val="right"/>
+      <w:pPr>
+        <w:ind w:left="4320" w:hanging="180"/>
+      </w:pPr>
+    </w:lvl>
+    <w:lvl w:ilvl="6" w:tplc="2000000F">
+      <w:start w:val="1"/>
+      <w:numFmt w:val="decimal"/>
+      <w:lvlText w:val="%7."/>
+      <w:lvlJc w:val="left"/>
+      <w:pPr>
+        <w:ind w:left="5040" w:hanging="360"/>
+      </w:pPr>
+    </w:lvl>
+    <w:lvl w:ilvl="7" w:tplc="20000019">
+      <w:start w:val="1"/>
+      <w:numFmt w:val="lowerLetter"/>
+      <w:lvlText w:val="%8."/>
+      <w:lvlJc w:val="left"/>
+      <w:pPr>
+        <w:ind w:left="5760" w:hanging="360"/>
+      </w:pPr>
+    </w:lvl>
+    <w:lvl w:ilvl="8" w:tplc="2000001B">
+      <w:start w:val="1"/>
+      <w:numFmt w:val="lowerRoman"/>
+      <w:lvlText w:val="%9."/>
+      <w:lvlJc w:val="right"/>
+      <w:pPr>
+        <w:ind w:left="6480" w:hanging="180"/>
+      </w:pPr>
+    </w:lvl>
+  </w:abstractNum>
+  <w:abstractNum w:abstractNumId="1" w15:restartNumberingAfterBreak="0">
     <w:nsid w:val="43E2004F"/>
     <w:multiLevelType w:val="hybridMultilevel"/>
     <w:tmpl w:val="6576D44A"/>
@@ -2858,7 +3276,7 @@
       </w:pPr>
     </w:lvl>
   </w:abstractNum>
-  <w:abstractNum w:abstractNumId="1" w15:restartNumberingAfterBreak="0">
+  <w:abstractNum w:abstractNumId="2" w15:restartNumberingAfterBreak="0">
     <w:nsid w:val="65360B50"/>
     <w:multiLevelType w:val="hybridMultilevel"/>
     <w:tmpl w:val="87900814"/>
@@ -2947,7 +3365,7 @@
       </w:pPr>
     </w:lvl>
   </w:abstractNum>
-  <w:abstractNum w:abstractNumId="2" w15:restartNumberingAfterBreak="0">
+  <w:abstractNum w:abstractNumId="3" w15:restartNumberingAfterBreak="0">
     <w:nsid w:val="782F66F9"/>
     <w:multiLevelType w:val="hybridMultilevel"/>
     <w:tmpl w:val="B1324DC0"/>
@@ -3060,13 +3478,43 @@
     </w:lvl>
   </w:abstractNum>
   <w:num w:numId="1">
+    <w:abstractNumId w:val="3"/>
+  </w:num>
+  <w:num w:numId="2">
+    <w:abstractNumId w:val="1"/>
+  </w:num>
+  <w:num w:numId="3">
     <w:abstractNumId w:val="2"/>
   </w:num>
-  <w:num w:numId="2">
+  <w:num w:numId="4">
     <w:abstractNumId w:val="0"/>
-  </w:num>
-  <w:num w:numId="3">
-    <w:abstractNumId w:val="1"/>
+    <w:lvlOverride w:ilvl="0">
+      <w:startOverride w:val="1"/>
+    </w:lvlOverride>
+    <w:lvlOverride w:ilvl="1">
+      <w:startOverride w:val="1"/>
+    </w:lvlOverride>
+    <w:lvlOverride w:ilvl="2">
+      <w:startOverride w:val="1"/>
+    </w:lvlOverride>
+    <w:lvlOverride w:ilvl="3">
+      <w:startOverride w:val="1"/>
+    </w:lvlOverride>
+    <w:lvlOverride w:ilvl="4">
+      <w:startOverride w:val="1"/>
+    </w:lvlOverride>
+    <w:lvlOverride w:ilvl="5">
+      <w:startOverride w:val="1"/>
+    </w:lvlOverride>
+    <w:lvlOverride w:ilvl="6">
+      <w:startOverride w:val="1"/>
+    </w:lvlOverride>
+    <w:lvlOverride w:ilvl="7">
+      <w:startOverride w:val="1"/>
+    </w:lvlOverride>
+    <w:lvlOverride w:ilvl="8">
+      <w:startOverride w:val="1"/>
+    </w:lvlOverride>
   </w:num>
 </w:numbering>
 </file>
@@ -3934,9 +4382,12 @@
 </file>
 
 <file path=customXml/item1.xml><?xml version="1.0" encoding="utf-8"?>
-<p:properties xmlns:p="http://schemas.microsoft.com/office/2006/metadata/properties" xmlns:xsi="http://www.w3.org/2001/XMLSchema-instance" xmlns:pc="http://schemas.microsoft.com/office/infopath/2007/PartnerControls">
-  <documentManagement/>
-</p:properties>
+<?mso-contentType ?>
+<FormTemplates xmlns="http://schemas.microsoft.com/sharepoint/v3/contenttype/forms">
+  <Display>DocumentLibraryForm</Display>
+  <Edit>DocumentLibraryForm</Edit>
+  <New>DocumentLibraryForm</New>
+</FormTemplates>
 </file>
 
 <file path=customXml/item2.xml><?xml version="1.0" encoding="utf-8"?>
@@ -4112,19 +4563,15 @@
 </file>
 
 <file path=customXml/item3.xml><?xml version="1.0" encoding="utf-8"?>
-<?mso-contentType ?>
-<FormTemplates xmlns="http://schemas.microsoft.com/sharepoint/v3/contenttype/forms">
-  <Display>DocumentLibraryForm</Display>
-  <Edit>DocumentLibraryForm</Edit>
-  <New>DocumentLibraryForm</New>
-</FormTemplates>
+<p:properties xmlns:p="http://schemas.microsoft.com/office/2006/metadata/properties" xmlns:xsi="http://www.w3.org/2001/XMLSchema-instance" xmlns:pc="http://schemas.microsoft.com/office/infopath/2007/PartnerControls">
+  <documentManagement/>
+</p:properties>
 </file>
 
 <file path=customXml/itemProps1.xml><?xml version="1.0" encoding="utf-8"?>
-<ds:datastoreItem xmlns:ds="http://schemas.openxmlformats.org/officeDocument/2006/customXml" ds:itemID="{70F8DDCE-21AF-4A10-9F80-EC23CD755D84}">
+<ds:datastoreItem xmlns:ds="http://schemas.openxmlformats.org/officeDocument/2006/customXml" ds:itemID="{8388CE29-27CA-4D22-A74E-B5CA92602950}">
   <ds:schemaRefs>
-    <ds:schemaRef ds:uri="http://schemas.microsoft.com/office/2006/metadata/properties"/>
-    <ds:schemaRef ds:uri="http://schemas.microsoft.com/office/infopath/2007/PartnerControls"/>
+    <ds:schemaRef ds:uri="http://schemas.microsoft.com/sharepoint/v3/contenttype/forms"/>
   </ds:schemaRefs>
 </ds:datastoreItem>
 </file>
@@ -4148,9 +4595,10 @@
 </file>
 
 <file path=customXml/itemProps3.xml><?xml version="1.0" encoding="utf-8"?>
-<ds:datastoreItem xmlns:ds="http://schemas.openxmlformats.org/officeDocument/2006/customXml" ds:itemID="{8388CE29-27CA-4D22-A74E-B5CA92602950}">
+<ds:datastoreItem xmlns:ds="http://schemas.openxmlformats.org/officeDocument/2006/customXml" ds:itemID="{70F8DDCE-21AF-4A10-9F80-EC23CD755D84}">
   <ds:schemaRefs>
-    <ds:schemaRef ds:uri="http://schemas.microsoft.com/sharepoint/v3/contenttype/forms"/>
+    <ds:schemaRef ds:uri="http://schemas.microsoft.com/office/2006/metadata/properties"/>
+    <ds:schemaRef ds:uri="http://schemas.microsoft.com/office/infopath/2007/PartnerControls"/>
   </ds:schemaRefs>
 </ds:datastoreItem>
 </file>
</xml_diff>

<commit_message>
Aanpassing van requirements met veiligheidsfixes
</commit_message>
<xml_diff>
--- a/week-2/opdrachten-en-thuiswerk/Opdrachten week 2 Analytics in Azure.docx
+++ b/week-2/opdrachten-en-thuiswerk/Opdrachten week 2 Analytics in Azure.docx
@@ -48,7 +48,6 @@
         </w:rPr>
         <w:t xml:space="preserve">In de </w:t>
       </w:r>
-      <w:proofErr w:type="gramStart"/>
       <w:r>
         <w:rPr>
           <w:lang w:val="nl-NL"/>
@@ -59,14 +58,7 @@
         <w:rPr>
           <w:lang w:val="nl-NL"/>
         </w:rPr>
-        <w:t xml:space="preserve"> week</w:t>
-      </w:r>
-      <w:proofErr w:type="gramEnd"/>
-      <w:r>
-        <w:rPr>
-          <w:lang w:val="nl-NL"/>
-        </w:rPr>
-        <w:t xml:space="preserve"> van </w:t>
+        <w:t xml:space="preserve"> week van </w:t>
       </w:r>
       <w:r>
         <w:rPr>
@@ -227,21 +219,7 @@
         <w:rPr>
           <w:lang w:val="en-US"/>
         </w:rPr>
-        <w:t xml:space="preserve">Azure Data Factory (ADF) </w:t>
-      </w:r>
-      <w:proofErr w:type="spellStart"/>
-      <w:r>
-        <w:rPr>
-          <w:lang w:val="en-US"/>
-        </w:rPr>
-        <w:t>voor</w:t>
-      </w:r>
-      <w:proofErr w:type="spellEnd"/>
-      <w:r>
-        <w:rPr>
-          <w:lang w:val="en-US"/>
-        </w:rPr>
-        <w:t xml:space="preserve"> </w:t>
+        <w:t xml:space="preserve">Azure Data Factory (ADF) voor </w:t>
       </w:r>
       <w:proofErr w:type="spellStart"/>
       <w:r>
@@ -547,47 +525,13 @@
         </w:numPr>
         <w:rPr>
           <w:lang w:val="fr-FR"/>
-          <w:rPrChange w:id="0" w:author="Koos van Strien" w:date="2022-02-02T07:45:00Z">
-            <w:rPr>
-              <w:lang w:val="nl-NL"/>
-            </w:rPr>
-          </w:rPrChange>
         </w:rPr>
       </w:pPr>
       <w:r>
         <w:rPr>
           <w:lang w:val="fr-FR"/>
-          <w:rPrChange w:id="1" w:author="Koos van Strien" w:date="2022-02-02T07:45:00Z">
-            <w:rPr>
-              <w:lang w:val="nl-NL"/>
-            </w:rPr>
-          </w:rPrChange>
-        </w:rPr>
-        <w:t xml:space="preserve">.. </w:t>
-      </w:r>
-      <w:proofErr w:type="gramStart"/>
-      <w:r>
-        <w:rPr>
-          <w:lang w:val="fr-FR"/>
-          <w:rPrChange w:id="2" w:author="Koos van Strien" w:date="2022-02-02T07:45:00Z">
-            <w:rPr>
-              <w:lang w:val="nl-NL"/>
-            </w:rPr>
-          </w:rPrChange>
-        </w:rPr>
-        <w:t>en</w:t>
-      </w:r>
-      <w:proofErr w:type="gramEnd"/>
-      <w:r>
-        <w:rPr>
-          <w:lang w:val="fr-FR"/>
-          <w:rPrChange w:id="3" w:author="Koos van Strien" w:date="2022-02-02T07:45:00Z">
-            <w:rPr>
-              <w:lang w:val="nl-NL"/>
-            </w:rPr>
-          </w:rPrChange>
-        </w:rPr>
-        <w:t xml:space="preserve"> de Python- en Scala- interfaces</w:t>
+        </w:rPr>
+        <w:t>.. en de Python- en Scala- interfaces</w:t>
       </w:r>
     </w:p>
     <w:p>
@@ -728,7 +672,6 @@
     <w:p>
       <w:pPr>
         <w:rPr>
-          <w:ins w:id="4" w:author="Koos van Strien" w:date="2022-02-02T07:46:00Z"/>
           <w:lang w:val="nl-NL"/>
         </w:rPr>
       </w:pPr>
@@ -762,7 +705,6 @@
     <w:p>
       <w:pPr>
         <w:rPr>
-          <w:ins w:id="5" w:author="Koos van Strien" w:date="2022-02-02T07:46:00Z"/>
           <w:lang w:val="nl-NL"/>
         </w:rPr>
       </w:pPr>
@@ -771,182 +713,171 @@
       <w:pPr>
         <w:pStyle w:val="Heading1"/>
         <w:rPr>
-          <w:ins w:id="6" w:author="Koos van Strien" w:date="2022-02-02T07:46:00Z"/>
-          <w:lang w:val="nl-NL"/>
-        </w:rPr>
-      </w:pPr>
-      <w:ins w:id="7" w:author="Koos van Strien" w:date="2022-02-02T07:46:00Z">
-        <w:r>
-          <w:rPr>
-            <w:lang w:val="nl-NL"/>
-          </w:rPr>
-          <w:t>Voorbereiding week 3</w:t>
-        </w:r>
-      </w:ins>
-    </w:p>
-    <w:p>
-      <w:pPr>
-        <w:rPr>
-          <w:ins w:id="8" w:author="Koos van Strien" w:date="2022-02-02T07:46:00Z"/>
-          <w:lang w:val="nl-NL"/>
-        </w:rPr>
-      </w:pPr>
-      <w:ins w:id="9" w:author="Koos van Strien" w:date="2022-02-02T07:46:00Z">
-        <w:r>
-          <w:rPr>
-            <w:lang w:val="nl-NL"/>
-          </w:rPr>
-          <w:t xml:space="preserve">In week 3 gaan we met </w:t>
-        </w:r>
-        <w:proofErr w:type="spellStart"/>
-        <w:r>
-          <w:rPr>
-            <w:lang w:val="nl-NL"/>
-          </w:rPr>
-          <w:t>Azure</w:t>
-        </w:r>
-        <w:proofErr w:type="spellEnd"/>
-        <w:r>
-          <w:rPr>
-            <w:lang w:val="nl-NL"/>
-          </w:rPr>
-          <w:t xml:space="preserve"> </w:t>
-        </w:r>
-        <w:proofErr w:type="spellStart"/>
-        <w:r>
-          <w:rPr>
-            <w:lang w:val="nl-NL"/>
-          </w:rPr>
-          <w:t>DevOps</w:t>
-        </w:r>
-        <w:proofErr w:type="spellEnd"/>
-        <w:r>
-          <w:rPr>
-            <w:lang w:val="nl-NL"/>
-          </w:rPr>
-          <w:t xml:space="preserve"> aan de slag. Om hiermee goed aan de slag te kunnen is het belangrijk dat je je voorbereidt door </w:t>
-        </w:r>
-        <w:r>
-          <w:rPr>
-            <w:b/>
-            <w:bCs/>
-            <w:lang w:val="nl-NL"/>
-          </w:rPr>
-          <w:t>zo vroeg mogelijk</w:t>
-        </w:r>
-        <w:r>
-          <w:rPr>
-            <w:lang w:val="nl-NL"/>
-          </w:rPr>
-          <w:t xml:space="preserve"> een </w:t>
-        </w:r>
-        <w:proofErr w:type="spellStart"/>
-        <w:r>
-          <w:rPr>
-            <w:lang w:val="nl-NL"/>
-          </w:rPr>
-          <w:t>DevOps</w:t>
-        </w:r>
-        <w:proofErr w:type="spellEnd"/>
-        <w:r>
-          <w:rPr>
-            <w:lang w:val="nl-NL"/>
-          </w:rPr>
-          <w:t xml:space="preserve"> </w:t>
-        </w:r>
-        <w:proofErr w:type="spellStart"/>
-        <w:r>
-          <w:rPr>
-            <w:i/>
-            <w:iCs/>
-            <w:lang w:val="nl-NL"/>
-          </w:rPr>
-          <w:t>organization</w:t>
-        </w:r>
-        <w:proofErr w:type="spellEnd"/>
-        <w:r>
-          <w:rPr>
-            <w:lang w:val="nl-NL"/>
-          </w:rPr>
-          <w:t xml:space="preserve"> aan te maken met een persoonlijk account (d.w.z. dat je alle rechten hebt en je zelf de </w:t>
-        </w:r>
-        <w:proofErr w:type="spellStart"/>
-        <w:r>
-          <w:rPr>
-            <w:lang w:val="nl-NL"/>
-          </w:rPr>
-          <w:t>organization</w:t>
-        </w:r>
-        <w:proofErr w:type="spellEnd"/>
-        <w:r>
-          <w:rPr>
-            <w:lang w:val="nl-NL"/>
-          </w:rPr>
-          <w:t xml:space="preserve"> hebt aangemaakt).</w:t>
-        </w:r>
-      </w:ins>
-    </w:p>
-    <w:p>
-      <w:pPr>
-        <w:rPr>
-          <w:ins w:id="10" w:author="Koos van Strien" w:date="2022-02-02T07:46:00Z"/>
-          <w:lang w:val="nl-NL"/>
-        </w:rPr>
-      </w:pPr>
-      <w:ins w:id="11" w:author="Koos van Strien" w:date="2022-02-02T07:46:00Z">
-        <w:r>
-          <w:rPr>
-            <w:lang w:val="nl-NL"/>
-          </w:rPr>
-          <w:t xml:space="preserve">Microsoft heeft namelijk recent een beperking doorgevoerd op </w:t>
-        </w:r>
-        <w:proofErr w:type="spellStart"/>
-        <w:r>
-          <w:rPr>
-            <w:lang w:val="nl-NL"/>
-          </w:rPr>
-          <w:t>Azure</w:t>
-        </w:r>
-        <w:proofErr w:type="spellEnd"/>
-        <w:r>
-          <w:rPr>
-            <w:lang w:val="nl-NL"/>
-          </w:rPr>
-          <w:t xml:space="preserve"> </w:t>
-        </w:r>
-        <w:proofErr w:type="spellStart"/>
-        <w:r>
-          <w:rPr>
-            <w:lang w:val="nl-NL"/>
-          </w:rPr>
-          <w:t>DevOps</w:t>
-        </w:r>
-        <w:proofErr w:type="spellEnd"/>
-        <w:r>
-          <w:rPr>
-            <w:lang w:val="nl-NL"/>
-          </w:rPr>
-          <w:t xml:space="preserve"> Pipelines, die je kunt laten opheffen door het invullen van een formulier</w:t>
-        </w:r>
-      </w:ins>
-    </w:p>
-    <w:p>
-      <w:pPr>
-        <w:rPr>
-          <w:ins w:id="12" w:author="Koos van Strien" w:date="2022-02-02T07:46:00Z"/>
+          <w:lang w:val="nl-NL"/>
+        </w:rPr>
+      </w:pPr>
+      <w:r>
+        <w:rPr>
+          <w:lang w:val="nl-NL"/>
+        </w:rPr>
+        <w:t>Voorbereiding week 3</w:t>
+      </w:r>
+    </w:p>
+    <w:p>
+      <w:pPr>
+        <w:rPr>
+          <w:lang w:val="nl-NL"/>
+        </w:rPr>
+      </w:pPr>
+      <w:bookmarkStart w:id="0" w:name="_Hlk101364061"/>
+      <w:r>
+        <w:rPr>
+          <w:lang w:val="nl-NL"/>
+        </w:rPr>
+        <w:t xml:space="preserve">In week 3 gaan we met </w:t>
+      </w:r>
+      <w:proofErr w:type="spellStart"/>
+      <w:r>
+        <w:rPr>
+          <w:lang w:val="nl-NL"/>
+        </w:rPr>
+        <w:t>Azure</w:t>
+      </w:r>
+      <w:proofErr w:type="spellEnd"/>
+      <w:r>
+        <w:rPr>
+          <w:lang w:val="nl-NL"/>
+        </w:rPr>
+        <w:t xml:space="preserve"> </w:t>
+      </w:r>
+      <w:proofErr w:type="spellStart"/>
+      <w:r>
+        <w:rPr>
+          <w:lang w:val="nl-NL"/>
+        </w:rPr>
+        <w:t>DevOps</w:t>
+      </w:r>
+      <w:proofErr w:type="spellEnd"/>
+      <w:r>
+        <w:rPr>
+          <w:lang w:val="nl-NL"/>
+        </w:rPr>
+        <w:t xml:space="preserve"> aan de slag. Om hiermee goed aan de slag te kunnen is het belangrijk dat je je voorbereidt door </w:t>
+      </w:r>
+      <w:r>
+        <w:rPr>
+          <w:b/>
+          <w:bCs/>
+          <w:lang w:val="nl-NL"/>
+        </w:rPr>
+        <w:t>zo vroeg mogelijk</w:t>
+      </w:r>
+      <w:r>
+        <w:rPr>
+          <w:lang w:val="nl-NL"/>
+        </w:rPr>
+        <w:t xml:space="preserve"> een </w:t>
+      </w:r>
+      <w:proofErr w:type="spellStart"/>
+      <w:r>
+        <w:rPr>
+          <w:lang w:val="nl-NL"/>
+        </w:rPr>
+        <w:t>DevOps</w:t>
+      </w:r>
+      <w:proofErr w:type="spellEnd"/>
+      <w:r>
+        <w:rPr>
+          <w:lang w:val="nl-NL"/>
+        </w:rPr>
+        <w:t xml:space="preserve"> </w:t>
+      </w:r>
+      <w:proofErr w:type="spellStart"/>
+      <w:r>
+        <w:rPr>
+          <w:i/>
+          <w:iCs/>
+          <w:lang w:val="nl-NL"/>
+        </w:rPr>
+        <w:t>organization</w:t>
+      </w:r>
+      <w:proofErr w:type="spellEnd"/>
+      <w:r>
+        <w:rPr>
+          <w:lang w:val="nl-NL"/>
+        </w:rPr>
+        <w:t xml:space="preserve"> aan te maken met een persoonlijk account (d.w.z. dat je alle rechten hebt en je zelf de </w:t>
+      </w:r>
+      <w:proofErr w:type="spellStart"/>
+      <w:r>
+        <w:rPr>
+          <w:lang w:val="nl-NL"/>
+        </w:rPr>
+        <w:t>organization</w:t>
+      </w:r>
+      <w:proofErr w:type="spellEnd"/>
+      <w:r>
+        <w:rPr>
+          <w:lang w:val="nl-NL"/>
+        </w:rPr>
+        <w:t xml:space="preserve"> hebt aangemaakt).</w:t>
+      </w:r>
+    </w:p>
+    <w:p>
+      <w:pPr>
+        <w:rPr>
+          <w:lang w:val="nl-NL"/>
+        </w:rPr>
+      </w:pPr>
+      <w:r>
+        <w:rPr>
+          <w:lang w:val="nl-NL"/>
+        </w:rPr>
+        <w:t xml:space="preserve">Microsoft heeft namelijk recent een beperking doorgevoerd op </w:t>
+      </w:r>
+      <w:proofErr w:type="spellStart"/>
+      <w:r>
+        <w:rPr>
+          <w:lang w:val="nl-NL"/>
+        </w:rPr>
+        <w:t>Azure</w:t>
+      </w:r>
+      <w:proofErr w:type="spellEnd"/>
+      <w:r>
+        <w:rPr>
+          <w:lang w:val="nl-NL"/>
+        </w:rPr>
+        <w:t xml:space="preserve"> </w:t>
+      </w:r>
+      <w:proofErr w:type="spellStart"/>
+      <w:r>
+        <w:rPr>
+          <w:lang w:val="nl-NL"/>
+        </w:rPr>
+        <w:t>DevOps</w:t>
+      </w:r>
+      <w:proofErr w:type="spellEnd"/>
+      <w:r>
+        <w:rPr>
+          <w:lang w:val="nl-NL"/>
+        </w:rPr>
+        <w:t xml:space="preserve"> Pipelines, die je kunt laten opheffen door het invullen van een formulier</w:t>
+      </w:r>
+    </w:p>
+    <w:p>
+      <w:pPr>
+        <w:rPr>
           <w:color w:val="FF0000"/>
           <w:lang w:val="nl-NL"/>
         </w:rPr>
       </w:pPr>
-      <w:ins w:id="13" w:author="Koos van Strien" w:date="2022-02-02T07:46:00Z">
-        <w:r>
-          <w:rPr>
-            <w:color w:val="FF0000"/>
-            <w:lang w:val="nl-NL"/>
-          </w:rPr>
-          <w:t>Daarom is het belangrijk vooraf (eerder = beter) twee stappen uit te voeren:</w:t>
-        </w:r>
-      </w:ins>
+      <w:r>
+        <w:rPr>
+          <w:color w:val="FF0000"/>
+          <w:lang w:val="nl-NL"/>
+        </w:rPr>
+        <w:t>Daarom is het belangrijk vooraf (eerder = beter) twee stappen uit te voeren:</w:t>
+      </w:r>
     </w:p>
     <w:p>
       <w:pPr>
@@ -958,169 +889,150 @@
         <w:spacing w:after="0" w:line="240" w:lineRule="auto"/>
         <w:contextualSpacing w:val="0"/>
         <w:rPr>
-          <w:ins w:id="14" w:author="Koos van Strien" w:date="2022-02-02T07:46:00Z"/>
           <w:rFonts w:eastAsia="Times New Roman"/>
           <w:lang w:val="nl-NL"/>
         </w:rPr>
       </w:pPr>
-      <w:ins w:id="15" w:author="Koos van Strien" w:date="2022-02-02T07:46:00Z">
-        <w:r>
-          <w:rPr>
-            <w:rFonts w:eastAsia="Times New Roman"/>
-            <w:lang w:val="nl-NL"/>
-          </w:rPr>
-          <w:t xml:space="preserve">Een nieuwe </w:t>
-        </w:r>
-        <w:proofErr w:type="spellStart"/>
-        <w:r>
-          <w:rPr>
-            <w:rFonts w:eastAsia="Times New Roman"/>
-            <w:lang w:val="nl-NL"/>
-          </w:rPr>
-          <w:t>Azure</w:t>
-        </w:r>
-        <w:proofErr w:type="spellEnd"/>
-        <w:r>
-          <w:rPr>
-            <w:rFonts w:eastAsia="Times New Roman"/>
-            <w:lang w:val="nl-NL"/>
-          </w:rPr>
-          <w:t xml:space="preserve"> </w:t>
-        </w:r>
-        <w:proofErr w:type="spellStart"/>
-        <w:r>
-          <w:rPr>
-            <w:rFonts w:eastAsia="Times New Roman"/>
-            <w:lang w:val="nl-NL"/>
-          </w:rPr>
-          <w:t>DevOps</w:t>
-        </w:r>
-        <w:proofErr w:type="spellEnd"/>
-        <w:r>
-          <w:rPr>
-            <w:rFonts w:eastAsia="Times New Roman"/>
-            <w:lang w:val="nl-NL"/>
-          </w:rPr>
-          <w:t xml:space="preserve"> </w:t>
-        </w:r>
-        <w:proofErr w:type="spellStart"/>
-        <w:r>
-          <w:rPr>
-            <w:rFonts w:eastAsia="Times New Roman"/>
-            <w:lang w:val="nl-NL"/>
-          </w:rPr>
-          <w:t>organization</w:t>
-        </w:r>
-        <w:proofErr w:type="spellEnd"/>
-        <w:r>
-          <w:rPr>
-            <w:rFonts w:eastAsia="Times New Roman"/>
-            <w:lang w:val="nl-NL"/>
-          </w:rPr>
-          <w:t xml:space="preserve"> aanmaken met een </w:t>
-        </w:r>
-        <w:r>
-          <w:rPr>
-            <w:rFonts w:eastAsia="Times New Roman"/>
-            <w:i/>
-            <w:iCs/>
-            <w:lang w:val="nl-NL"/>
-          </w:rPr>
-          <w:t>persoonlijk</w:t>
-        </w:r>
-        <w:r>
-          <w:rPr>
-            <w:rFonts w:eastAsia="Times New Roman"/>
-            <w:lang w:val="nl-NL"/>
-          </w:rPr>
-          <w:t xml:space="preserve"> account</w:t>
-        </w:r>
-      </w:ins>
-    </w:p>
-    <w:p>
-      <w:pPr>
-        <w:rPr>
-          <w:ins w:id="16" w:author="Koos van Strien" w:date="2022-02-02T07:46:00Z"/>
-          <w:lang w:val="nl-NL"/>
-        </w:rPr>
-      </w:pPr>
-      <w:ins w:id="17" w:author="Koos van Strien" w:date="2022-02-02T07:46:00Z">
-        <w:r>
-          <w:rPr>
-            <w:lang w:val="nl-NL"/>
-          </w:rPr>
-          <w:t xml:space="preserve">Dit kan eenvoudig via </w:t>
-        </w:r>
-        <w:r>
-          <w:fldChar w:fldCharType="begin"/>
-        </w:r>
-        <w:r>
-          <w:instrText xml:space="preserve"> HYPERLINK "https://azure.microsoft.com/en-us/services/devops/?nav=min" </w:instrText>
-        </w:r>
-        <w:r>
-          <w:fldChar w:fldCharType="separate"/>
-        </w:r>
+      <w:r>
+        <w:rPr>
+          <w:rFonts w:eastAsia="Times New Roman"/>
+          <w:lang w:val="nl-NL"/>
+        </w:rPr>
+        <w:t xml:space="preserve">Een nieuwe </w:t>
+      </w:r>
+      <w:proofErr w:type="spellStart"/>
+      <w:r>
+        <w:rPr>
+          <w:rFonts w:eastAsia="Times New Roman"/>
+          <w:lang w:val="nl-NL"/>
+        </w:rPr>
+        <w:t>Azure</w:t>
+      </w:r>
+      <w:proofErr w:type="spellEnd"/>
+      <w:r>
+        <w:rPr>
+          <w:rFonts w:eastAsia="Times New Roman"/>
+          <w:lang w:val="nl-NL"/>
+        </w:rPr>
+        <w:t xml:space="preserve"> </w:t>
+      </w:r>
+      <w:proofErr w:type="spellStart"/>
+      <w:r>
+        <w:rPr>
+          <w:rFonts w:eastAsia="Times New Roman"/>
+          <w:lang w:val="nl-NL"/>
+        </w:rPr>
+        <w:t>DevOps</w:t>
+      </w:r>
+      <w:proofErr w:type="spellEnd"/>
+      <w:r>
+        <w:rPr>
+          <w:rFonts w:eastAsia="Times New Roman"/>
+          <w:lang w:val="nl-NL"/>
+        </w:rPr>
+        <w:t xml:space="preserve"> </w:t>
+      </w:r>
+      <w:proofErr w:type="spellStart"/>
+      <w:r>
+        <w:rPr>
+          <w:rFonts w:eastAsia="Times New Roman"/>
+          <w:lang w:val="nl-NL"/>
+        </w:rPr>
+        <w:t>organization</w:t>
+      </w:r>
+      <w:proofErr w:type="spellEnd"/>
+      <w:r>
+        <w:rPr>
+          <w:rFonts w:eastAsia="Times New Roman"/>
+          <w:lang w:val="nl-NL"/>
+        </w:rPr>
+        <w:t xml:space="preserve"> aanmaken met een </w:t>
+      </w:r>
+      <w:r>
+        <w:rPr>
+          <w:rFonts w:eastAsia="Times New Roman"/>
+          <w:i/>
+          <w:iCs/>
+          <w:lang w:val="nl-NL"/>
+        </w:rPr>
+        <w:t>persoonlijk</w:t>
+      </w:r>
+      <w:r>
+        <w:rPr>
+          <w:rFonts w:eastAsia="Times New Roman"/>
+          <w:lang w:val="nl-NL"/>
+        </w:rPr>
+        <w:t xml:space="preserve"> account</w:t>
+      </w:r>
+    </w:p>
+    <w:p>
+      <w:pPr>
+        <w:rPr>
+          <w:lang w:val="nl-NL"/>
+        </w:rPr>
+      </w:pPr>
+      <w:r>
+        <w:rPr>
+          <w:lang w:val="nl-NL"/>
+        </w:rPr>
+        <w:t xml:space="preserve">Dit kan eenvoudig via </w:t>
+      </w:r>
+      <w:hyperlink r:id="rId8" w:history="1">
         <w:r>
           <w:rPr>
             <w:rStyle w:val="Hyperlink"/>
           </w:rPr>
           <w:t>Azure DevOps Services | Microsoft Azure</w:t>
         </w:r>
-        <w:r>
-          <w:rPr>
-            <w:rStyle w:val="Hyperlink"/>
-          </w:rPr>
-          <w:fldChar w:fldCharType="end"/>
-        </w:r>
-        <w:r>
-          <w:rPr>
-            <w:lang w:val="nl-NL"/>
-          </w:rPr>
-          <w:t xml:space="preserve">. Open de pagina in een private </w:t>
-        </w:r>
-        <w:proofErr w:type="spellStart"/>
-        <w:r>
-          <w:rPr>
-            <w:lang w:val="nl-NL"/>
-          </w:rPr>
-          <w:t>window</w:t>
-        </w:r>
-        <w:proofErr w:type="spellEnd"/>
-        <w:r>
-          <w:rPr>
-            <w:lang w:val="nl-NL"/>
-          </w:rPr>
-          <w:t xml:space="preserve">, en kies voor “Start free”. Volg de stappen om een </w:t>
-        </w:r>
-        <w:proofErr w:type="spellStart"/>
-        <w:r>
-          <w:rPr>
-            <w:lang w:val="nl-NL"/>
-          </w:rPr>
-          <w:t>Azure</w:t>
-        </w:r>
-        <w:proofErr w:type="spellEnd"/>
-        <w:r>
-          <w:rPr>
-            <w:lang w:val="nl-NL"/>
-          </w:rPr>
-          <w:t xml:space="preserve"> </w:t>
-        </w:r>
-        <w:proofErr w:type="spellStart"/>
-        <w:r>
-          <w:rPr>
-            <w:lang w:val="nl-NL"/>
-          </w:rPr>
-          <w:t>DevOps-organization</w:t>
-        </w:r>
-        <w:proofErr w:type="spellEnd"/>
-        <w:r>
-          <w:rPr>
-            <w:lang w:val="nl-NL"/>
-          </w:rPr>
-          <w:t xml:space="preserve"> aan te maken. Het zijn slechts drie stappen, en deze omgeving ga je gedurende de training gebruiken om op te werken.</w:t>
-        </w:r>
-      </w:ins>
+      </w:hyperlink>
+      <w:r>
+        <w:rPr>
+          <w:lang w:val="nl-NL"/>
+        </w:rPr>
+        <w:t xml:space="preserve">. Open de pagina in een private </w:t>
+      </w:r>
+      <w:proofErr w:type="spellStart"/>
+      <w:r>
+        <w:rPr>
+          <w:lang w:val="nl-NL"/>
+        </w:rPr>
+        <w:t>window</w:t>
+      </w:r>
+      <w:proofErr w:type="spellEnd"/>
+      <w:r>
+        <w:rPr>
+          <w:lang w:val="nl-NL"/>
+        </w:rPr>
+        <w:t xml:space="preserve">, en kies voor “Start free”. Volg de stappen om een </w:t>
+      </w:r>
+      <w:proofErr w:type="spellStart"/>
+      <w:r>
+        <w:rPr>
+          <w:lang w:val="nl-NL"/>
+        </w:rPr>
+        <w:t>Azure</w:t>
+      </w:r>
+      <w:proofErr w:type="spellEnd"/>
+      <w:r>
+        <w:rPr>
+          <w:lang w:val="nl-NL"/>
+        </w:rPr>
+        <w:t xml:space="preserve"> </w:t>
+      </w:r>
+      <w:proofErr w:type="spellStart"/>
+      <w:r>
+        <w:rPr>
+          <w:lang w:val="nl-NL"/>
+        </w:rPr>
+        <w:t>DevOps-organization</w:t>
+      </w:r>
+      <w:proofErr w:type="spellEnd"/>
+      <w:r>
+        <w:rPr>
+          <w:lang w:val="nl-NL"/>
+        </w:rPr>
+        <w:t xml:space="preserve"> aan te maken. Het zijn slechts drie stappen, en deze omgeving ga je gedurende de training gebruiken om op te werken.</w:t>
+      </w:r>
     </w:p>
     <w:p>
       <w:pPr>
@@ -1132,162 +1044,117 @@
         <w:spacing w:after="0" w:line="240" w:lineRule="auto"/>
         <w:contextualSpacing w:val="0"/>
         <w:rPr>
-          <w:ins w:id="18" w:author="Koos van Strien" w:date="2022-02-02T07:46:00Z"/>
           <w:rFonts w:eastAsia="Times New Roman"/>
           <w:lang w:val="nl-NL"/>
         </w:rPr>
       </w:pPr>
-      <w:ins w:id="19" w:author="Koos van Strien" w:date="2022-02-02T07:46:00Z">
-        <w:r>
-          <w:rPr>
-            <w:rFonts w:eastAsia="Times New Roman"/>
-            <w:lang w:val="nl-NL"/>
-          </w:rPr>
-          <w:t>Een formulier invullen bij Microsoft voor het aanvragen van CI/CD “</w:t>
-        </w:r>
-        <w:proofErr w:type="spellStart"/>
-        <w:r>
-          <w:rPr>
-            <w:rFonts w:eastAsia="Times New Roman"/>
-            <w:lang w:val="nl-NL"/>
-          </w:rPr>
-          <w:t>parallellism</w:t>
-        </w:r>
-        <w:proofErr w:type="spellEnd"/>
-        <w:r>
-          <w:rPr>
-            <w:rFonts w:eastAsia="Times New Roman"/>
-            <w:lang w:val="nl-NL"/>
-          </w:rPr>
-          <w:t>”</w:t>
-        </w:r>
-      </w:ins>
-    </w:p>
-    <w:p>
-      <w:pPr>
-        <w:rPr>
-          <w:ins w:id="20" w:author="Koos van Strien" w:date="2022-02-02T07:46:00Z"/>
-          <w:lang w:val="nl-NL"/>
-        </w:rPr>
-      </w:pPr>
-      <w:ins w:id="21" w:author="Koos van Strien" w:date="2022-02-02T07:46:00Z">
-        <w:r>
-          <w:rPr>
-            <w:lang w:val="nl-NL"/>
-          </w:rPr>
-          <w:t xml:space="preserve">Nadat je </w:t>
-        </w:r>
-        <w:proofErr w:type="spellStart"/>
-        <w:r>
-          <w:rPr>
-            <w:i/>
-            <w:iCs/>
-            <w:lang w:val="nl-NL"/>
-          </w:rPr>
-          <w:t>organization</w:t>
-        </w:r>
-        <w:proofErr w:type="spellEnd"/>
-        <w:r>
-          <w:rPr>
-            <w:lang w:val="nl-NL"/>
-          </w:rPr>
-          <w:t xml:space="preserve"> is aangemaakt, vul je het formulier in op </w:t>
-        </w:r>
-        <w:r>
-          <w:fldChar w:fldCharType="begin"/>
-        </w:r>
-        <w:r>
-          <w:instrText xml:space="preserve"> HYPERLINK "https://forms.office.com/pages/responsepage.aspx?id=v4j5cvGGr0GRqy180BHbR63mUWPlq7NEsFZhkyH8jChUMlM3QzdDMFZOMkVBWU5BWFM3SDI2QlRBSC4u" </w:instrText>
-        </w:r>
-        <w:r>
-          <w:fldChar w:fldCharType="separate"/>
-        </w:r>
+      <w:r>
+        <w:rPr>
+          <w:rFonts w:eastAsia="Times New Roman"/>
+          <w:lang w:val="nl-NL"/>
+        </w:rPr>
+        <w:t>Een formulier invullen bij Microsoft voor het aanvragen van CI/CD “</w:t>
+      </w:r>
+      <w:proofErr w:type="spellStart"/>
+      <w:r>
+        <w:rPr>
+          <w:rFonts w:eastAsia="Times New Roman"/>
+          <w:lang w:val="nl-NL"/>
+        </w:rPr>
+        <w:t>parallellism</w:t>
+      </w:r>
+      <w:proofErr w:type="spellEnd"/>
+      <w:r>
+        <w:rPr>
+          <w:rFonts w:eastAsia="Times New Roman"/>
+          <w:lang w:val="nl-NL"/>
+        </w:rPr>
+        <w:t>”</w:t>
+      </w:r>
+    </w:p>
+    <w:p>
+      <w:pPr>
+        <w:rPr>
+          <w:lang w:val="nl-NL"/>
+        </w:rPr>
+      </w:pPr>
+      <w:r>
+        <w:rPr>
+          <w:lang w:val="nl-NL"/>
+        </w:rPr>
+        <w:t xml:space="preserve">Nadat je </w:t>
+      </w:r>
+      <w:proofErr w:type="spellStart"/>
+      <w:r>
+        <w:rPr>
+          <w:i/>
+          <w:iCs/>
+          <w:lang w:val="nl-NL"/>
+        </w:rPr>
+        <w:t>organization</w:t>
+      </w:r>
+      <w:proofErr w:type="spellEnd"/>
+      <w:r>
+        <w:rPr>
+          <w:lang w:val="nl-NL"/>
+        </w:rPr>
+        <w:t xml:space="preserve"> is aangemaakt, vul je het formulier in op </w:t>
+      </w:r>
+      <w:hyperlink r:id="rId9" w:history="1">
         <w:r>
           <w:rPr>
             <w:rStyle w:val="Hyperlink"/>
           </w:rPr>
-          <w:t>Azure De</w:t>
+          <w:t>Azure DevOps Parallelism Request (office.com)</w:t>
         </w:r>
-        <w:r>
-          <w:rPr>
-            <w:rStyle w:val="Hyperlink"/>
-          </w:rPr>
-          <w:t>v</w:t>
-        </w:r>
-        <w:r>
-          <w:rPr>
-            <w:rStyle w:val="Hyperlink"/>
-          </w:rPr>
-          <w:t>Ops Parallelism Request (office.com)</w:t>
-        </w:r>
-        <w:r>
-          <w:rPr>
-            <w:rStyle w:val="Hyperlink"/>
-          </w:rPr>
-          <w:fldChar w:fldCharType="end"/>
-        </w:r>
-        <w:r>
-          <w:rPr>
-            <w:lang w:val="nl-NL"/>
-          </w:rPr>
-          <w:t xml:space="preserve">. Voor de vierde en laatste vraag: het betreft een </w:t>
-        </w:r>
-        <w:r>
-          <w:rPr>
-            <w:i/>
-            <w:iCs/>
-            <w:lang w:val="nl-NL"/>
-          </w:rPr>
-          <w:t>private</w:t>
-        </w:r>
-        <w:r>
-          <w:rPr>
-            <w:lang w:val="nl-NL"/>
-          </w:rPr>
-          <w:t xml:space="preserve"> projects-aanvraag.</w:t>
-        </w:r>
-      </w:ins>
-    </w:p>
-    <w:p>
-      <w:pPr>
-        <w:rPr>
-          <w:ins w:id="22" w:author="Koos van Strien" w:date="2022-02-02T07:46:00Z"/>
-          <w:lang w:val="nl-NL"/>
-        </w:rPr>
-      </w:pPr>
-      <w:ins w:id="23" w:author="Koos van Strien" w:date="2022-02-02T07:46:00Z">
-        <w:r>
-          <w:rPr>
-            <w:lang w:val="nl-NL"/>
-          </w:rPr>
-          <w:t>Wanneer je deze twee stappen hebt genomen, ben je qua omgevingen goed voorbereid op de training.</w:t>
-        </w:r>
-      </w:ins>
-    </w:p>
-    <w:p>
-      <w:pPr>
-        <w:rPr>
-          <w:lang w:val="nl-NL"/>
-        </w:rPr>
-        <w:pPrChange w:id="24" w:author="Koos van Strien" w:date="2022-02-02T07:45:00Z">
-          <w:pPr>
-            <w:pStyle w:val="ListParagraph"/>
-            <w:numPr>
-              <w:ilvl w:val="2"/>
-              <w:numId w:val="1"/>
-            </w:numPr>
-            <w:ind w:left="2160" w:hanging="360"/>
-          </w:pPr>
-        </w:pPrChange>
-      </w:pPr>
-      <w:ins w:id="25" w:author="Koos van Strien" w:date="2022-02-02T07:46:00Z">
-        <w:r>
-          <w:rPr>
-            <w:lang w:val="nl-NL"/>
-          </w:rPr>
-          <w:br w:type="page"/>
-        </w:r>
-      </w:ins>
+      </w:hyperlink>
+      <w:r>
+        <w:rPr>
+          <w:lang w:val="nl-NL"/>
+        </w:rPr>
+        <w:t xml:space="preserve">. Voor de vierde en laatste vraag: het betreft een </w:t>
+      </w:r>
+      <w:r>
+        <w:rPr>
+          <w:i/>
+          <w:iCs/>
+          <w:lang w:val="nl-NL"/>
+        </w:rPr>
+        <w:t>private</w:t>
+      </w:r>
+      <w:r>
+        <w:rPr>
+          <w:lang w:val="nl-NL"/>
+        </w:rPr>
+        <w:t xml:space="preserve"> projects-aanvraag.</w:t>
+      </w:r>
+    </w:p>
+    <w:p>
+      <w:pPr>
+        <w:rPr>
+          <w:lang w:val="nl-NL"/>
+        </w:rPr>
+      </w:pPr>
+      <w:r>
+        <w:rPr>
+          <w:lang w:val="nl-NL"/>
+        </w:rPr>
+        <w:t>Wanneer je deze twee stappen hebt genomen, ben je qua omgevingen goed voorbereid op de training.</w:t>
+      </w:r>
+    </w:p>
+    <w:bookmarkEnd w:id="0"/>
+    <w:p>
+      <w:pPr>
+        <w:rPr>
+          <w:lang w:val="nl-NL"/>
+        </w:rPr>
+      </w:pPr>
+      <w:r>
+        <w:rPr>
+          <w:lang w:val="nl-NL"/>
+        </w:rPr>
+        <w:br w:type="page"/>
+      </w:r>
     </w:p>
     <w:p>
       <w:pPr>
@@ -1320,21 +1187,7 @@
         <w:rPr>
           <w:lang w:val="nl-NL"/>
         </w:rPr>
-        <w:t xml:space="preserve">. Aan te raden is om één kant te kiezen en die uit te diepen. Houd daarbij rekening met je beschikbare tijd, startniveau en wat voor jouw </w:t>
-      </w:r>
-      <w:proofErr w:type="gramStart"/>
-      <w:r>
-        <w:rPr>
-          <w:lang w:val="nl-NL"/>
-        </w:rPr>
-        <w:t>organisatie /</w:t>
-      </w:r>
-      <w:proofErr w:type="gramEnd"/>
-      <w:r>
-        <w:rPr>
-          <w:lang w:val="nl-NL"/>
-        </w:rPr>
-        <w:t xml:space="preserve"> klant / </w:t>
+        <w:t xml:space="preserve">. Aan te raden is om één kant te kiezen en die uit te diepen. Houd daarbij rekening met je beschikbare tijd, startniveau en wat voor jouw organisatie / klant / </w:t>
       </w:r>
       <w:proofErr w:type="spellStart"/>
       <w:r>
@@ -2059,7 +1912,7 @@
           <w:lang w:val="nl-NL"/>
         </w:rPr>
       </w:pPr>
-      <w:hyperlink r:id="rId8" w:history="1">
+      <w:hyperlink r:id="rId10" w:history="1">
         <w:r>
           <w:rPr>
             <w:rStyle w:val="Hyperlink"/>
@@ -2099,7 +1952,7 @@
           <w:lang w:val="nl-NL"/>
         </w:rPr>
       </w:pPr>
-      <w:hyperlink r:id="rId9" w:history="1">
+      <w:hyperlink r:id="rId11" w:history="1">
         <w:r>
           <w:rPr>
             <w:rStyle w:val="Hyperlink"/>
@@ -2199,21 +2052,7 @@
         <w:rPr>
           <w:lang w:val="nl-NL"/>
         </w:rPr>
-        <w:t xml:space="preserve">Als je wat meer “los” bent op Power Query kun je ook eens nadenken </w:t>
-      </w:r>
-      <w:proofErr w:type="gramStart"/>
-      <w:r>
-        <w:rPr>
-          <w:lang w:val="nl-NL"/>
-        </w:rPr>
-        <w:t>over /</w:t>
-      </w:r>
-      <w:proofErr w:type="gramEnd"/>
-      <w:r>
-        <w:rPr>
-          <w:lang w:val="nl-NL"/>
-        </w:rPr>
-        <w:t xml:space="preserve"> kijken naar de impact van deze formaten: is </w:t>
+        <w:t xml:space="preserve">Als je wat meer “los” bent op Power Query kun je ook eens nadenken over / kijken naar de impact van deze formaten: is </w:t>
       </w:r>
       <w:r>
         <w:rPr>
@@ -2268,7 +2107,7 @@
         </w:rPr>
         <w:t xml:space="preserve">In de video </w:t>
       </w:r>
-      <w:hyperlink r:id="rId10" w:history="1">
+      <w:hyperlink r:id="rId12" w:history="1">
         <w:r>
           <w:rPr>
             <w:rStyle w:val="Hyperlink"/>
@@ -2330,7 +2169,7 @@
         </w:rPr>
         <w:t xml:space="preserve">In de </w:t>
       </w:r>
-      <w:hyperlink r:id="rId11" w:history="1">
+      <w:hyperlink r:id="rId13" w:history="1">
         <w:r>
           <w:rPr>
             <w:rStyle w:val="Hyperlink"/>
@@ -2499,7 +2338,7 @@
         </w:rPr>
         <w:br/>
       </w:r>
-      <w:hyperlink r:id="rId12" w:history="1">
+      <w:hyperlink r:id="rId14" w:history="1">
         <w:r>
           <w:rPr>
             <w:rStyle w:val="Hyperlink"/>
@@ -2556,7 +2395,7 @@
           <w:lang w:val="nl-NL"/>
         </w:rPr>
       </w:pPr>
-      <w:hyperlink r:id="rId13" w:history="1">
+      <w:hyperlink r:id="rId15" w:history="1">
         <w:r>
           <w:rPr>
             <w:rStyle w:val="Hyperlink"/>
@@ -2573,6 +2412,7 @@
           <w:lang w:val="nl-NL"/>
         </w:rPr>
       </w:pPr>
+      <w:bookmarkStart w:id="1" w:name="_Hlk101364020"/>
       <w:proofErr w:type="spellStart"/>
       <w:r>
         <w:rPr>
@@ -2705,7 +2545,7 @@
         </w:rPr>
         <w:t xml:space="preserve"> laat in zijn blog </w:t>
       </w:r>
-      <w:hyperlink r:id="rId14" w:history="1">
+      <w:hyperlink r:id="rId16" w:history="1">
         <w:r>
           <w:rPr>
             <w:rStyle w:val="Hyperlink"/>
@@ -2741,7 +2581,7 @@
         </w:rPr>
         <w:t xml:space="preserve"> hier een stuk van wilt gebruiken, dan heeft hij ook een tweede artikel geschreven met daarin de technische “tussenstappen” uitgeschreven: </w:t>
       </w:r>
-      <w:hyperlink r:id="rId15" w:history="1">
+      <w:hyperlink r:id="rId17" w:history="1">
         <w:r>
           <w:rPr>
             <w:rStyle w:val="Hyperlink"/>
@@ -2886,7 +2726,7 @@
         </w:rPr>
         <w:t xml:space="preserve">: </w:t>
       </w:r>
-      <w:hyperlink r:id="rId16" w:history="1">
+      <w:hyperlink r:id="rId18" w:history="1">
         <w:r>
           <w:rPr>
             <w:rStyle w:val="Hyperlink"/>
@@ -2987,7 +2827,7 @@
           <w:lang w:val="nl-NL"/>
         </w:rPr>
       </w:pPr>
-      <w:hyperlink r:id="rId17" w:history="1">
+      <w:hyperlink r:id="rId19" w:history="1">
         <w:r>
           <w:rPr>
             <w:rStyle w:val="Hyperlink"/>
@@ -3045,7 +2885,7 @@
           <w:lang w:val="nl-NL"/>
         </w:rPr>
       </w:pPr>
-      <w:hyperlink r:id="rId18" w:history="1">
+      <w:hyperlink r:id="rId20" w:history="1">
         <w:r>
           <w:rPr>
             <w:rStyle w:val="Hyperlink"/>
@@ -3114,7 +2954,7 @@
           <w:numId w:val="1"/>
         </w:numPr>
       </w:pPr>
-      <w:hyperlink r:id="rId19" w:history="1">
+      <w:hyperlink r:id="rId21" w:history="1">
         <w:r>
           <w:rPr>
             <w:rStyle w:val="Hyperlink"/>
@@ -3159,21 +2999,7 @@
         <w:rPr>
           <w:lang w:val="nl-NL"/>
         </w:rPr>
-        <w:t xml:space="preserve">” over het laden met COPY of CREATE TABLE AS SELECT – manieren die logischerwijs aansloten bij een parallelle manier van data verwerken. Hier wordt in de huidige documentatie nauwelijks meer over gesproken. En het zou goed te verklaren zijn als Microsoft deze logica over het slim aanpakken van dataloads inmiddels verwerkt heeft in een “regulier” </w:t>
-      </w:r>
-      <w:proofErr w:type="gramStart"/>
-      <w:r>
-        <w:rPr>
-          <w:lang w:val="nl-NL"/>
-        </w:rPr>
-        <w:t>INSERT..</w:t>
-      </w:r>
-      <w:proofErr w:type="gramEnd"/>
-      <w:r>
-        <w:rPr>
-          <w:lang w:val="nl-NL"/>
-        </w:rPr>
-        <w:t>SELECT statement.</w:t>
+        <w:t>” over het laden met COPY of CREATE TABLE AS SELECT – manieren die logischerwijs aansloten bij een parallelle manier van data verwerken. Hier wordt in de huidige documentatie nauwelijks meer over gesproken. En het zou goed te verklaren zijn als Microsoft deze logica over het slim aanpakken van dataloads inmiddels verwerkt heeft in een “regulier” INSERT..SELECT statement.</w:t>
       </w:r>
     </w:p>
     <w:p>
@@ -3203,6 +3029,7 @@
         <w:t>.</w:t>
       </w:r>
     </w:p>
+    <w:bookmarkEnd w:id="1"/>
     <w:p>
       <w:pPr>
         <w:rPr>
@@ -3326,7 +3153,7 @@
         </w:rPr>
         <w:t xml:space="preserve"> in het artikel </w:t>
       </w:r>
-      <w:hyperlink r:id="rId20" w:history="1">
+      <w:hyperlink r:id="rId22" w:history="1">
         <w:r>
           <w:rPr>
             <w:rStyle w:val="Hyperlink"/>
@@ -3405,7 +3232,7 @@
         </w:rPr>
         <w:t xml:space="preserve">hier opnieuw een </w:t>
       </w:r>
-      <w:hyperlink r:id="rId21" w:history="1">
+      <w:hyperlink r:id="rId23" w:history="1">
         <w:r>
           <w:rPr>
             <w:rStyle w:val="Hyperlink"/>
@@ -3426,7 +3253,7 @@
         </w:rPr>
         <w:t xml:space="preserve">voor de techneuten een </w:t>
       </w:r>
-      <w:hyperlink r:id="rId22" w:history="1">
+      <w:hyperlink r:id="rId24" w:history="1">
         <w:r>
           <w:rPr>
             <w:rStyle w:val="Hyperlink"/>
@@ -3671,7 +3498,7 @@
           <w:rStyle w:val="Hyperlink"/>
         </w:rPr>
       </w:pPr>
-      <w:hyperlink r:id="rId23" w:history="1">
+      <w:hyperlink r:id="rId25" w:history="1">
         <w:r>
           <w:rPr>
             <w:rStyle w:val="Hyperlink"/>
@@ -3718,21 +3545,7 @@
         <w:rPr>
           <w:lang w:val="nl-NL"/>
         </w:rPr>
-        <w:t xml:space="preserve">” vooral wordt laten zien wat er wél kan! Veel zaken waar Power Query normaal in uitblinkt (gekke datastructuren, kolommen naar rijen en andersom, etc.) zijn juist niet mogelijk. Experimenteer daarom veel met andere Power Query voorbeelden om te zien wat er </w:t>
-      </w:r>
-      <w:proofErr w:type="gramStart"/>
-      <w:r>
-        <w:rPr>
-          <w:lang w:val="nl-NL"/>
-        </w:rPr>
-        <w:t>wel /</w:t>
-      </w:r>
-      <w:proofErr w:type="gramEnd"/>
-      <w:r>
-        <w:rPr>
-          <w:lang w:val="nl-NL"/>
-        </w:rPr>
-        <w:t xml:space="preserve"> niet </w:t>
+        <w:t xml:space="preserve">” vooral wordt laten zien wat er wél kan! Veel zaken waar Power Query normaal in uitblinkt (gekke datastructuren, kolommen naar rijen en andersom, etc.) zijn juist niet mogelijk. Experimenteer daarom veel met andere Power Query voorbeelden om te zien wat er wel / niet </w:t>
       </w:r>
       <w:r>
         <w:rPr>
@@ -3804,7 +3617,7 @@
         </w:rPr>
         <w:t xml:space="preserve"> schrijven. Op de GitHub vind je het stappenplan hoe je hiermee aan de slag kunt: </w:t>
       </w:r>
-      <w:hyperlink r:id="rId24" w:history="1">
+      <w:hyperlink r:id="rId26" w:history="1">
         <w:r>
           <w:rPr>
             <w:rStyle w:val="Hyperlink"/>
@@ -3820,6 +3633,7 @@
           <w:lang w:val="nl-NL"/>
         </w:rPr>
       </w:pPr>
+      <w:bookmarkStart w:id="2" w:name="_Hlk101363311"/>
       <w:r>
         <w:rPr>
           <w:lang w:val="nl-NL"/>
@@ -3962,7 +3776,7 @@
         </w:rPr>
         <w:t xml:space="preserve"> </w:t>
       </w:r>
-      <w:hyperlink r:id="rId25" w:history="1">
+      <w:hyperlink r:id="rId27" w:history="1">
         <w:r>
           <w:rPr>
             <w:rStyle w:val="Hyperlink"/>
@@ -4100,21 +3914,7 @@
         <w:rPr>
           <w:lang w:val="nl-NL"/>
         </w:rPr>
-        <w:t xml:space="preserve"> </w:t>
-      </w:r>
-      <w:proofErr w:type="gramStart"/>
-      <w:r>
-        <w:rPr>
-          <w:lang w:val="nl-NL"/>
-        </w:rPr>
-        <w:t>WHERE eigenschap</w:t>
-      </w:r>
-      <w:proofErr w:type="gramEnd"/>
-      <w:r>
-        <w:rPr>
-          <w:lang w:val="nl-NL"/>
-        </w:rPr>
-        <w:t xml:space="preserve"> = ‘a’ AND eigenschap2 = ‘b’) maak je nu simpelweg een </w:t>
+        <w:t xml:space="preserve"> WHERE eigenschap = ‘a’ AND eigenschap2 = ‘b’) maak je nu simpelweg een </w:t>
       </w:r>
       <w:proofErr w:type="spellStart"/>
       <w:r>
@@ -4193,250 +3993,237 @@
         </w:rPr>
         <w:t xml:space="preserve"> </w:t>
       </w:r>
-      <w:hyperlink r:id="rId26" w:history="1">
+      <w:hyperlink r:id="rId28" w:history="1">
         <w:r>
           <w:rPr>
             <w:rStyle w:val="Hyperlink"/>
           </w:rPr>
-          <w:t>Building A Modern Batch Data Warehouse Without UPDATEs | by Daniel Mateus Pires | Towards Data Science</w:t>
+          <w:t xml:space="preserve">Building A Modern Batch Data Warehouse Without </w:t>
         </w:r>
-      </w:hyperlink>
-      <w:r>
-        <w:rPr>
-          <w:lang w:val="en-US"/>
-        </w:rPr>
-        <w:t xml:space="preserve"> </w:t>
-      </w:r>
-      <w:proofErr w:type="spellStart"/>
-      <w:r>
-        <w:rPr>
-          <w:lang w:val="en-US"/>
-        </w:rPr>
-        <w:t>wordt</w:t>
-      </w:r>
-      <w:proofErr w:type="spellEnd"/>
-      <w:r>
-        <w:rPr>
-          <w:lang w:val="en-US"/>
-        </w:rPr>
-        <w:t xml:space="preserve"> </w:t>
-      </w:r>
-      <w:proofErr w:type="spellStart"/>
-      <w:r>
-        <w:rPr>
-          <w:lang w:val="en-US"/>
-        </w:rPr>
-        <w:t>hier</w:t>
-      </w:r>
-      <w:proofErr w:type="spellEnd"/>
-      <w:r>
-        <w:rPr>
-          <w:lang w:val="en-US"/>
-        </w:rPr>
-        <w:t xml:space="preserve"> </w:t>
-      </w:r>
-      <w:proofErr w:type="spellStart"/>
-      <w:r>
-        <w:rPr>
-          <w:lang w:val="en-US"/>
-        </w:rPr>
-        <w:t>dieper</w:t>
-      </w:r>
-      <w:proofErr w:type="spellEnd"/>
-      <w:r>
-        <w:rPr>
-          <w:lang w:val="en-US"/>
-        </w:rPr>
-        <w:t xml:space="preserve"> op </w:t>
-      </w:r>
-      <w:proofErr w:type="spellStart"/>
-      <w:r>
-        <w:rPr>
-          <w:lang w:val="en-US"/>
-        </w:rPr>
-        <w:t>ingegaan</w:t>
-      </w:r>
-      <w:proofErr w:type="spellEnd"/>
-      <w:r>
-        <w:rPr>
-          <w:lang w:val="en-US"/>
-        </w:rPr>
-        <w:t>.</w:t>
-      </w:r>
-    </w:p>
-    <w:p>
-      <w:pPr>
-        <w:pStyle w:val="Heading2"/>
-        <w:rPr>
-          <w:lang w:val="nl-NL"/>
-        </w:rPr>
-      </w:pPr>
-      <w:r>
-        <w:rPr>
-          <w:lang w:val="nl-NL"/>
-        </w:rPr>
-        <w:t xml:space="preserve">Wat doet </w:t>
-      </w:r>
-      <w:proofErr w:type="spellStart"/>
-      <w:r>
-        <w:rPr>
-          <w:lang w:val="nl-NL"/>
-        </w:rPr>
-        <w:t>DataBricks</w:t>
-      </w:r>
-      <w:proofErr w:type="spellEnd"/>
-      <w:r>
-        <w:rPr>
-          <w:lang w:val="nl-NL"/>
-        </w:rPr>
-        <w:t xml:space="preserve"> eigenlijk onder water?</w:t>
-      </w:r>
-    </w:p>
-    <w:p>
-      <w:pPr>
-        <w:rPr>
-          <w:lang w:val="nl-NL"/>
-        </w:rPr>
-      </w:pPr>
-      <w:r>
-        <w:rPr>
-          <w:lang w:val="nl-NL"/>
-        </w:rPr>
-        <w:t xml:space="preserve">Zoals we op de </w:t>
-      </w:r>
-      <w:proofErr w:type="spellStart"/>
-      <w:r>
-        <w:rPr>
-          <w:lang w:val="nl-NL"/>
-        </w:rPr>
-        <w:t>trainingsdag</w:t>
-      </w:r>
-      <w:proofErr w:type="spellEnd"/>
-      <w:r>
-        <w:rPr>
-          <w:lang w:val="nl-NL"/>
-        </w:rPr>
-        <w:t xml:space="preserve"> zagen heeft </w:t>
-      </w:r>
-      <w:proofErr w:type="spellStart"/>
-      <w:r>
-        <w:rPr>
-          <w:lang w:val="nl-NL"/>
-        </w:rPr>
-        <w:t>DataBricks</w:t>
-      </w:r>
-      <w:proofErr w:type="spellEnd"/>
-      <w:r>
-        <w:rPr>
-          <w:lang w:val="nl-NL"/>
-        </w:rPr>
-        <w:t xml:space="preserve"> ook een SQL-interface. Maar wanneer je hier een tabel aanmaakt, dan blijk je die ook te kunnen benaderen met je Python-code. Of met R. Hoe werkt dat onder water?</w:t>
-      </w:r>
-    </w:p>
-    <w:p>
-      <w:pPr>
-        <w:rPr>
-          <w:lang w:val="nl-NL"/>
-        </w:rPr>
-      </w:pPr>
-      <w:proofErr w:type="spellStart"/>
-      <w:r>
-        <w:rPr>
-          <w:lang w:val="nl-NL"/>
-        </w:rPr>
-        <w:t>DataBricks</w:t>
-      </w:r>
-      <w:proofErr w:type="spellEnd"/>
-      <w:r>
-        <w:rPr>
-          <w:lang w:val="nl-NL"/>
-        </w:rPr>
-        <w:t xml:space="preserve"> slaat alles in een groot filesystem op. Ze noemen dit “DBFS” – </w:t>
-      </w:r>
-      <w:proofErr w:type="spellStart"/>
-      <w:r>
-        <w:rPr>
-          <w:lang w:val="nl-NL"/>
-        </w:rPr>
-        <w:t>DataBricks</w:t>
-      </w:r>
-      <w:proofErr w:type="spellEnd"/>
-      <w:r>
-        <w:rPr>
-          <w:lang w:val="nl-NL"/>
-        </w:rPr>
-        <w:t xml:space="preserve"> File System. En feitelijk maken ze hier ook een soort “</w:t>
-      </w:r>
-      <w:proofErr w:type="spellStart"/>
-      <w:r>
-        <w:rPr>
-          <w:lang w:val="nl-NL"/>
-        </w:rPr>
-        <w:t>external</w:t>
-      </w:r>
-      <w:proofErr w:type="spellEnd"/>
-      <w:r>
-        <w:rPr>
-          <w:lang w:val="nl-NL"/>
-        </w:rPr>
-        <w:t xml:space="preserve"> </w:t>
-      </w:r>
-      <w:proofErr w:type="spellStart"/>
-      <w:r>
-        <w:rPr>
-          <w:lang w:val="nl-NL"/>
-        </w:rPr>
-        <w:t>tables</w:t>
-      </w:r>
-      <w:proofErr w:type="spellEnd"/>
-      <w:r>
-        <w:rPr>
-          <w:lang w:val="nl-NL"/>
-        </w:rPr>
-        <w:t>” in aan, waarin jij zelf kunt aangeven in welk formaat je welke data wilt aankoppelen.</w:t>
-      </w:r>
-    </w:p>
-    <w:p>
-      <w:r>
-        <w:rPr>
-          <w:lang w:val="nl-NL"/>
-        </w:rPr>
-        <w:t>Als je wilt inzien wat er onder water gebeurt, is het handig om de “</w:t>
-      </w:r>
-      <w:proofErr w:type="gramStart"/>
-      <w:r>
-        <w:rPr>
-          <w:lang w:val="nl-NL"/>
-        </w:rPr>
-        <w:t>DBFS browser</w:t>
-      </w:r>
-      <w:proofErr w:type="gramEnd"/>
-      <w:r>
-        <w:rPr>
-          <w:lang w:val="nl-NL"/>
-        </w:rPr>
-        <w:t xml:space="preserve">” aan te zetten. Hier staat beschreven hoe dat moet: </w:t>
-      </w:r>
-      <w:hyperlink r:id="rId27" w:history="1">
+        <w:proofErr w:type="spellStart"/>
         <w:r>
           <w:rPr>
             <w:rStyle w:val="Hyperlink"/>
           </w:rPr>
-          <w:t xml:space="preserve">Manage the </w:t>
+          <w:t>UPDATEs</w:t>
         </w:r>
-        <w:proofErr w:type="gramStart"/>
+        <w:proofErr w:type="spellEnd"/>
         <w:r>
           <w:rPr>
             <w:rStyle w:val="Hyperlink"/>
           </w:rPr>
-          <w:t>DBFS file</w:t>
+          <w:t xml:space="preserve"> | by Daniel Mateus Pires | Towards Data Science</w:t>
         </w:r>
-        <w:proofErr w:type="gramEnd"/>
+      </w:hyperlink>
+      <w:r>
+        <w:rPr>
+          <w:lang w:val="en-US"/>
+        </w:rPr>
+        <w:t xml:space="preserve"> </w:t>
+      </w:r>
+      <w:proofErr w:type="spellStart"/>
+      <w:r>
+        <w:rPr>
+          <w:lang w:val="en-US"/>
+        </w:rPr>
+        <w:t>wordt</w:t>
+      </w:r>
+      <w:proofErr w:type="spellEnd"/>
+      <w:r>
+        <w:rPr>
+          <w:lang w:val="en-US"/>
+        </w:rPr>
+        <w:t xml:space="preserve"> </w:t>
+      </w:r>
+      <w:proofErr w:type="spellStart"/>
+      <w:r>
+        <w:rPr>
+          <w:lang w:val="en-US"/>
+        </w:rPr>
+        <w:t>hier</w:t>
+      </w:r>
+      <w:proofErr w:type="spellEnd"/>
+      <w:r>
+        <w:rPr>
+          <w:lang w:val="en-US"/>
+        </w:rPr>
+        <w:t xml:space="preserve"> </w:t>
+      </w:r>
+      <w:proofErr w:type="spellStart"/>
+      <w:r>
+        <w:rPr>
+          <w:lang w:val="en-US"/>
+        </w:rPr>
+        <w:t>dieper</w:t>
+      </w:r>
+      <w:proofErr w:type="spellEnd"/>
+      <w:r>
+        <w:rPr>
+          <w:lang w:val="en-US"/>
+        </w:rPr>
+        <w:t xml:space="preserve"> op </w:t>
+      </w:r>
+      <w:proofErr w:type="spellStart"/>
+      <w:r>
+        <w:rPr>
+          <w:lang w:val="en-US"/>
+        </w:rPr>
+        <w:t>ingegaan</w:t>
+      </w:r>
+      <w:proofErr w:type="spellEnd"/>
+      <w:r>
+        <w:rPr>
+          <w:lang w:val="en-US"/>
+        </w:rPr>
+        <w:t>.</w:t>
+      </w:r>
+    </w:p>
+    <w:bookmarkEnd w:id="2"/>
+    <w:p>
+      <w:pPr>
+        <w:pStyle w:val="Heading2"/>
+        <w:rPr>
+          <w:lang w:val="nl-NL"/>
+        </w:rPr>
+      </w:pPr>
+      <w:r>
+        <w:rPr>
+          <w:lang w:val="nl-NL"/>
+        </w:rPr>
+        <w:t xml:space="preserve">Wat doet </w:t>
+      </w:r>
+      <w:proofErr w:type="spellStart"/>
+      <w:r>
+        <w:rPr>
+          <w:lang w:val="nl-NL"/>
+        </w:rPr>
+        <w:t>DataBricks</w:t>
+      </w:r>
+      <w:proofErr w:type="spellEnd"/>
+      <w:r>
+        <w:rPr>
+          <w:lang w:val="nl-NL"/>
+        </w:rPr>
+        <w:t xml:space="preserve"> eigenlijk onder water?</w:t>
+      </w:r>
+    </w:p>
+    <w:p>
+      <w:pPr>
+        <w:rPr>
+          <w:lang w:val="nl-NL"/>
+        </w:rPr>
+      </w:pPr>
+      <w:r>
+        <w:rPr>
+          <w:lang w:val="nl-NL"/>
+        </w:rPr>
+        <w:t xml:space="preserve">Zoals we op de </w:t>
+      </w:r>
+      <w:proofErr w:type="spellStart"/>
+      <w:r>
+        <w:rPr>
+          <w:lang w:val="nl-NL"/>
+        </w:rPr>
+        <w:t>trainingsdag</w:t>
+      </w:r>
+      <w:proofErr w:type="spellEnd"/>
+      <w:r>
+        <w:rPr>
+          <w:lang w:val="nl-NL"/>
+        </w:rPr>
+        <w:t xml:space="preserve"> zagen heeft </w:t>
+      </w:r>
+      <w:proofErr w:type="spellStart"/>
+      <w:r>
+        <w:rPr>
+          <w:lang w:val="nl-NL"/>
+        </w:rPr>
+        <w:t>DataBricks</w:t>
+      </w:r>
+      <w:proofErr w:type="spellEnd"/>
+      <w:r>
+        <w:rPr>
+          <w:lang w:val="nl-NL"/>
+        </w:rPr>
+        <w:t xml:space="preserve"> ook een SQL-interface. Maar wanneer je hier een tabel aanmaakt, dan blijk je die ook te kunnen benaderen met je Python-code. Of met R. Hoe werkt dat onder water?</w:t>
+      </w:r>
+    </w:p>
+    <w:p>
+      <w:pPr>
+        <w:rPr>
+          <w:lang w:val="nl-NL"/>
+        </w:rPr>
+      </w:pPr>
+      <w:proofErr w:type="spellStart"/>
+      <w:r>
+        <w:rPr>
+          <w:lang w:val="nl-NL"/>
+        </w:rPr>
+        <w:t>DataBricks</w:t>
+      </w:r>
+      <w:proofErr w:type="spellEnd"/>
+      <w:r>
+        <w:rPr>
+          <w:lang w:val="nl-NL"/>
+        </w:rPr>
+        <w:t xml:space="preserve"> slaat alles in een groot filesystem op. Ze noemen dit “DBFS” – </w:t>
+      </w:r>
+      <w:proofErr w:type="spellStart"/>
+      <w:r>
+        <w:rPr>
+          <w:lang w:val="nl-NL"/>
+        </w:rPr>
+        <w:t>DataBricks</w:t>
+      </w:r>
+      <w:proofErr w:type="spellEnd"/>
+      <w:r>
+        <w:rPr>
+          <w:lang w:val="nl-NL"/>
+        </w:rPr>
+        <w:t xml:space="preserve"> File System. En feitelijk maken ze hier ook een soort “</w:t>
+      </w:r>
+      <w:proofErr w:type="spellStart"/>
+      <w:r>
+        <w:rPr>
+          <w:lang w:val="nl-NL"/>
+        </w:rPr>
+        <w:t>external</w:t>
+      </w:r>
+      <w:proofErr w:type="spellEnd"/>
+      <w:r>
+        <w:rPr>
+          <w:lang w:val="nl-NL"/>
+        </w:rPr>
+        <w:t xml:space="preserve"> </w:t>
+      </w:r>
+      <w:proofErr w:type="spellStart"/>
+      <w:r>
+        <w:rPr>
+          <w:lang w:val="nl-NL"/>
+        </w:rPr>
+        <w:t>tables</w:t>
+      </w:r>
+      <w:proofErr w:type="spellEnd"/>
+      <w:r>
+        <w:rPr>
+          <w:lang w:val="nl-NL"/>
+        </w:rPr>
+        <w:t>” in aan, waarin jij zelf kunt aangeven in welk formaat je welke data wilt aankoppelen.</w:t>
+      </w:r>
+    </w:p>
+    <w:p>
+      <w:r>
+        <w:rPr>
+          <w:lang w:val="nl-NL"/>
+        </w:rPr>
+        <w:t xml:space="preserve">Als je wilt inzien wat er onder water gebeurt, is het handig om de “DBFS browser” aan te zetten. Hier staat beschreven hoe dat moet: </w:t>
+      </w:r>
+      <w:hyperlink r:id="rId29" w:history="1">
         <w:r>
           <w:rPr>
             <w:rStyle w:val="Hyperlink"/>
           </w:rPr>
-          <w:t xml:space="preserve"> browser | Databricks on AWS</w:t>
+          <w:t>Manage the DBFS file browser | Databricks on AWS</w:t>
         </w:r>
       </w:hyperlink>
     </w:p>
@@ -4450,23 +4237,9 @@
         <w:rPr>
           <w:lang w:val="nl-NL"/>
         </w:rPr>
-        <w:t xml:space="preserve">Vervolgens kun je bekijken hoe dit filesystem </w:t>
-      </w:r>
-      <w:proofErr w:type="gramStart"/>
-      <w:r>
-        <w:rPr>
-          <w:lang w:val="nl-NL"/>
-        </w:rPr>
-        <w:t>eruit ziet</w:t>
-      </w:r>
-      <w:proofErr w:type="gramEnd"/>
-      <w:r>
-        <w:rPr>
-          <w:lang w:val="nl-NL"/>
-        </w:rPr>
-        <w:t xml:space="preserve">: </w:t>
-      </w:r>
-      <w:hyperlink r:id="rId28" w:anchor="browse-dbfs-using-the-ui" w:history="1">
+        <w:t xml:space="preserve">Vervolgens kun je bekijken hoe dit filesystem eruit ziet: </w:t>
+      </w:r>
+      <w:hyperlink r:id="rId30" w:anchor="browse-dbfs-using-the-ui" w:history="1">
         <w:r>
           <w:rPr>
             <w:rStyle w:val="Hyperlink"/>
@@ -4599,7 +4372,7 @@
           <w:numId w:val="1"/>
         </w:numPr>
       </w:pPr>
-      <w:hyperlink r:id="rId29" w:history="1">
+      <w:hyperlink r:id="rId31" w:history="1">
         <w:r>
           <w:rPr>
             <w:rStyle w:val="Hyperlink"/>
@@ -4627,11 +4400,8 @@
           <w:ilvl w:val="0"/>
           <w:numId w:val="1"/>
         </w:numPr>
-        <w:rPr>
-          <w:ins w:id="26" w:author="Koos van Strien" w:date="2022-02-02T07:46:00Z"/>
-        </w:rPr>
-      </w:pPr>
-      <w:hyperlink r:id="rId30" w:history="1">
+      </w:pPr>
+      <w:hyperlink r:id="rId32" w:history="1">
         <w:r>
           <w:rPr>
             <w:rStyle w:val="Hyperlink"/>
@@ -4656,19 +4426,7 @@
       <w:pPr>
         <w:rPr>
           <w:lang w:val="en-US"/>
-          <w:rPrChange w:id="27" w:author="Koos van Strien" w:date="2022-02-02T07:46:00Z">
-            <w:rPr/>
-          </w:rPrChange>
-        </w:rPr>
-        <w:pPrChange w:id="28" w:author="Koos van Strien" w:date="2022-02-02T07:46:00Z">
-          <w:pPr>
-            <w:pStyle w:val="ListParagraph"/>
-            <w:numPr>
-              <w:numId w:val="1"/>
-            </w:numPr>
-            <w:ind w:hanging="360"/>
-          </w:pPr>
-        </w:pPrChange>
+        </w:rPr>
       </w:pPr>
     </w:p>
     <w:sectPr>
@@ -5148,19 +4906,19 @@
       </w:pPr>
     </w:lvl>
   </w:abstractNum>
-  <w:num w:numId="1">
+  <w:num w:numId="1" w16cid:durableId="1708217085">
     <w:abstractNumId w:val="3"/>
   </w:num>
-  <w:num w:numId="2">
+  <w:num w:numId="2" w16cid:durableId="525406229">
     <w:abstractNumId w:val="1"/>
   </w:num>
-  <w:num w:numId="3">
+  <w:num w:numId="3" w16cid:durableId="460728192">
     <w:abstractNumId w:val="2"/>
   </w:num>
-  <w:num w:numId="4">
+  <w:num w:numId="4" w16cid:durableId="1867909768">
     <w:abstractNumId w:val="4"/>
   </w:num>
-  <w:num w:numId="5">
+  <w:num w:numId="5" w16cid:durableId="691760361">
     <w:abstractNumId w:val="0"/>
     <w:lvlOverride w:ilvl="0">
       <w:startOverride w:val="1"/>
@@ -5191,14 +4949,6 @@
     </w:lvlOverride>
   </w:num>
 </w:numbering>
-</file>
-
-<file path=word/people.xml><?xml version="1.0" encoding="utf-8"?>
-<w15:people xmlns:wpc="http://schemas.microsoft.com/office/word/2010/wordprocessingCanvas" xmlns:cx="http://schemas.microsoft.com/office/drawing/2014/chartex" xmlns:cx1="http://schemas.microsoft.com/office/drawing/2015/9/8/chartex" xmlns:cx2="http://schemas.microsoft.com/office/drawing/2015/10/21/chartex" xmlns:cx3="http://schemas.microsoft.com/office/drawing/2016/5/9/chartex" xmlns:cx4="http://schemas.microsoft.com/office/drawing/2016/5/10/chartex" xmlns:cx5="http://schemas.microsoft.com/office/drawing/2016/5/11/chartex" xmlns:cx6="http://schemas.microsoft.com/office/drawing/2016/5/12/chartex" xmlns:cx7="http://schemas.microsoft.com/office/drawing/2016/5/13/chartex" xmlns:cx8="http://schemas.microsoft.com/office/drawing/2016/5/14/chartex" xmlns:mc="http://schemas.openxmlformats.org/markup-compatibility/2006" xmlns:aink="http://schemas.microsoft.com/office/drawing/2016/ink" xmlns:am3d="http://schemas.microsoft.com/office/drawing/2017/model3d" xmlns:o="urn:schemas-microsoft-com:office:office" xmlns:r="http://schemas.openxmlformats.org/officeDocument/2006/relationships" xmlns:m="http://schemas.openxmlformats.org/officeDocument/2006/math" xmlns:v="urn:schemas-microsoft-com:vml" xmlns:wp14="http://schemas.microsoft.com/office/word/2010/wordprocessingDrawing" xmlns:wp="http://schemas.openxmlformats.org/drawingml/2006/wordprocessingDrawing" xmlns:w10="urn:schemas-microsoft-com:office:word" xmlns:w="http://schemas.openxmlformats.org/wordprocessingml/2006/main" xmlns:w14="http://schemas.microsoft.com/office/word/2010/wordml" xmlns:w15="http://schemas.microsoft.com/office/word/2012/wordml" xmlns:w16cex="http://schemas.microsoft.com/office/word/2018/wordml/cex" xmlns:w16cid="http://schemas.microsoft.com/office/word/2016/wordml/cid" xmlns:w16="http://schemas.microsoft.com/office/word/2018/wordml" xmlns:w16sdtdh="http://schemas.microsoft.com/office/word/2020/wordml/sdtdatahash" xmlns:w16se="http://schemas.microsoft.com/office/word/2015/wordml/symex" xmlns:wpg="http://schemas.microsoft.com/office/word/2010/wordprocessingGroup" xmlns:wpi="http://schemas.microsoft.com/office/word/2010/wordprocessingInk" xmlns:wne="http://schemas.microsoft.com/office/word/2006/wordml" xmlns:wps="http://schemas.microsoft.com/office/word/2010/wordprocessingShape" mc:Ignorable="w14 w15 w16se w16cid w16 w16cex w16sdtdh wp14">
-  <w15:person w15:author="Koos van Strien">
-    <w15:presenceInfo w15:providerId="Windows Live" w15:userId="73b616f1fbc9a172"/>
-  </w15:person>
-</w15:people>
 </file>
 
 <file path=word/styles.xml><?xml version="1.0" encoding="utf-8"?>
@@ -6111,6 +5861,21 @@
 </file>
 
 <file path=customXml/item1.xml><?xml version="1.0" encoding="utf-8"?>
+<p:properties xmlns:p="http://schemas.microsoft.com/office/2006/metadata/properties" xmlns:xsi="http://www.w3.org/2001/XMLSchema-instance" xmlns:pc="http://schemas.microsoft.com/office/infopath/2007/PartnerControls">
+  <documentManagement/>
+</p:properties>
+</file>
+
+<file path=customXml/item2.xml><?xml version="1.0" encoding="utf-8"?>
+<?mso-contentType ?>
+<FormTemplates xmlns="http://schemas.microsoft.com/sharepoint/v3/contenttype/forms">
+  <Display>DocumentLibraryForm</Display>
+  <Edit>DocumentLibraryForm</Edit>
+  <New>DocumentLibraryForm</New>
+</FormTemplates>
+</file>
+
+<file path=customXml/item3.xml><?xml version="1.0" encoding="utf-8"?>
 <ct:contentTypeSchema xmlns:ct="http://schemas.microsoft.com/office/2006/metadata/contentType" xmlns:ma="http://schemas.microsoft.com/office/2006/metadata/properties/metaAttributes" ct:_="" ma:_="" ma:contentTypeName="Document" ma:contentTypeID="0x010100C017054AADE3FA43A6671C2DCD0CAA03" ma:contentTypeVersion="8" ma:contentTypeDescription="Create a new document." ma:contentTypeScope="" ma:versionID="8e9cb088c4fe396fecec83295e638568">
   <xsd:schema xmlns:xsd="http://www.w3.org/2001/XMLSchema" xmlns:xs="http://www.w3.org/2001/XMLSchema" xmlns:p="http://schemas.microsoft.com/office/2006/metadata/properties" xmlns:ns2="055b5249-7045-409e-ab1a-79c5439653fa" targetNamespace="http://schemas.microsoft.com/office/2006/metadata/properties" ma:root="true" ma:fieldsID="19fc490764ec149c6a0769547e682fea" ns2:_="">
     <xsd:import namespace="055b5249-7045-409e-ab1a-79c5439653fa"/>
@@ -6282,22 +6047,24 @@
 </ct:contentTypeSchema>
 </file>
 
-<file path=customXml/item2.xml><?xml version="1.0" encoding="utf-8"?>
-<?mso-contentType ?>
-<FormTemplates xmlns="http://schemas.microsoft.com/sharepoint/v3/contenttype/forms">
-  <Display>DocumentLibraryForm</Display>
-  <Edit>DocumentLibraryForm</Edit>
-  <New>DocumentLibraryForm</New>
-</FormTemplates>
+<file path=customXml/itemProps1.xml><?xml version="1.0" encoding="utf-8"?>
+<ds:datastoreItem xmlns:ds="http://schemas.openxmlformats.org/officeDocument/2006/customXml" ds:itemID="{70F8DDCE-21AF-4A10-9F80-EC23CD755D84}">
+  <ds:schemaRefs>
+    <ds:schemaRef ds:uri="http://schemas.microsoft.com/office/2006/metadata/properties"/>
+    <ds:schemaRef ds:uri="http://schemas.microsoft.com/office/infopath/2007/PartnerControls"/>
+  </ds:schemaRefs>
+</ds:datastoreItem>
 </file>
 
-<file path=customXml/item3.xml><?xml version="1.0" encoding="utf-8"?>
-<p:properties xmlns:p="http://schemas.microsoft.com/office/2006/metadata/properties" xmlns:xsi="http://www.w3.org/2001/XMLSchema-instance" xmlns:pc="http://schemas.microsoft.com/office/infopath/2007/PartnerControls">
-  <documentManagement/>
-</p:properties>
+<file path=customXml/itemProps2.xml><?xml version="1.0" encoding="utf-8"?>
+<ds:datastoreItem xmlns:ds="http://schemas.openxmlformats.org/officeDocument/2006/customXml" ds:itemID="{8388CE29-27CA-4D22-A74E-B5CA92602950}">
+  <ds:schemaRefs>
+    <ds:schemaRef ds:uri="http://schemas.microsoft.com/sharepoint/v3/contenttype/forms"/>
+  </ds:schemaRefs>
+</ds:datastoreItem>
 </file>
 
-<file path=customXml/itemProps1.xml><?xml version="1.0" encoding="utf-8"?>
+<file path=customXml/itemProps3.xml><?xml version="1.0" encoding="utf-8"?>
 <ds:datastoreItem xmlns:ds="http://schemas.openxmlformats.org/officeDocument/2006/customXml" ds:itemID="{27AF65DE-9BC9-498A-AB3E-56034A5C5946}">
   <ds:schemaRefs>
     <ds:schemaRef ds:uri="http://schemas.microsoft.com/office/2006/metadata/contentType"/>
@@ -6313,21 +6080,4 @@
     <ds:schemaRef ds:uri="http://schemas.microsoft.com/internal/obd"/>
   </ds:schemaRefs>
 </ds:datastoreItem>
-</file>
-
-<file path=customXml/itemProps2.xml><?xml version="1.0" encoding="utf-8"?>
-<ds:datastoreItem xmlns:ds="http://schemas.openxmlformats.org/officeDocument/2006/customXml" ds:itemID="{8388CE29-27CA-4D22-A74E-B5CA92602950}">
-  <ds:schemaRefs>
-    <ds:schemaRef ds:uri="http://schemas.microsoft.com/sharepoint/v3/contenttype/forms"/>
-  </ds:schemaRefs>
-</ds:datastoreItem>
-</file>
-
-<file path=customXml/itemProps3.xml><?xml version="1.0" encoding="utf-8"?>
-<ds:datastoreItem xmlns:ds="http://schemas.openxmlformats.org/officeDocument/2006/customXml" ds:itemID="{70F8DDCE-21AF-4A10-9F80-EC23CD755D84}">
-  <ds:schemaRefs>
-    <ds:schemaRef ds:uri="http://schemas.microsoft.com/office/2006/metadata/properties"/>
-    <ds:schemaRef ds:uri="http://schemas.microsoft.com/office/infopath/2007/PartnerControls"/>
-  </ds:schemaRefs>
-</ds:datastoreItem>
 </file>
</xml_diff>